<commit_message>
SLoWMoTIoN Ver 1.19.2 : repoet - 4-2
</commit_message>
<xml_diff>
--- a/SLoWMoTIoN/RES/report/4/4-2 時間表.docx
+++ b/SLoWMoTIoN/RES/report/4/4-2 時間表.docx
@@ -14,7 +14,21 @@
           <w:rFonts w:ascii="標楷體" w:eastAsia="標楷體" w:hAnsi="標楷體" w:hint="eastAsia"/>
           <w:szCs w:val="24"/>
         </w:rPr>
-        <w:t>(這裡的第三週 是網站上的第0週)</w:t>
+        <w:t>(</w:t>
+      </w:r>
+      <w:r>
+        <w:rPr>
+          <w:rFonts w:ascii="標楷體" w:eastAsia="標楷體" w:hAnsi="標楷體" w:hint="eastAsia"/>
+          <w:szCs w:val="24"/>
+        </w:rPr>
+        <w:t>看行事曆的週次比較準==</w:t>
+      </w:r>
+      <w:r>
+        <w:rPr>
+          <w:rFonts w:ascii="標楷體" w:eastAsia="標楷體" w:hAnsi="標楷體" w:hint="eastAsia"/>
+          <w:szCs w:val="24"/>
+        </w:rPr>
+        <w:t>)</w:t>
       </w:r>
     </w:p>
     <w:p>
@@ -1867,6 +1881,49 @@
                 <w:rFonts w:ascii="標楷體" w:eastAsia="標楷體" w:hAnsi="標楷體" w:hint="eastAsia"/>
                 <w:szCs w:val="24"/>
               </w:rPr>
+              <w:t>女老師不</w:t>
+            </w:r>
+            <w:r>
+              <w:rPr>
+                <w:rFonts w:ascii="標楷體" w:eastAsia="標楷體" w:hAnsi="標楷體" w:hint="eastAsia"/>
+                <w:szCs w:val="24"/>
+              </w:rPr>
+              <w:t>能</w:t>
+            </w:r>
+            <w:r>
+              <w:rPr>
+                <w:rFonts w:ascii="標楷體" w:eastAsia="標楷體" w:hAnsi="標楷體" w:hint="eastAsia"/>
+                <w:szCs w:val="24"/>
+              </w:rPr>
+              <w:t>被</w:t>
+            </w:r>
+            <w:r>
+              <w:rPr>
+                <w:rFonts w:ascii="標楷體" w:eastAsia="標楷體" w:hAnsi="標楷體" w:hint="eastAsia"/>
+                <w:szCs w:val="24"/>
+              </w:rPr>
+              <w:t>攻擊</w:t>
+            </w:r>
+            <w:r>
+              <w:rPr>
+                <w:rFonts w:ascii="標楷體" w:eastAsia="標楷體" w:hAnsi="標楷體" w:hint="eastAsia"/>
+                <w:szCs w:val="24"/>
+              </w:rPr>
+              <w:t>，但時間到的時候女老師會自爆</w:t>
+            </w:r>
+          </w:p>
+          <w:p>
+            <w:pPr>
+              <w:rPr>
+                <w:rFonts w:ascii="標楷體" w:eastAsia="標楷體" w:hAnsi="標楷體"/>
+                <w:szCs w:val="24"/>
+              </w:rPr>
+            </w:pPr>
+            <w:r>
+              <w:rPr>
+                <w:rFonts w:ascii="標楷體" w:eastAsia="標楷體" w:hAnsi="標楷體" w:hint="eastAsia"/>
+                <w:szCs w:val="24"/>
+              </w:rPr>
               <w:t>實作E</w:t>
             </w:r>
             <w:r>
@@ -1961,7 +2018,7 @@
           <w:p>
             <w:pPr>
               <w:rPr>
-                <w:rFonts w:ascii="標楷體" w:eastAsia="標楷體" w:hAnsi="標楷體" w:hint="eastAsia"/>
+                <w:rFonts w:ascii="標楷體" w:eastAsia="標楷體" w:hAnsi="標楷體"/>
                 <w:color w:val="FF0000"/>
                 <w:szCs w:val="24"/>
               </w:rPr>
@@ -2167,7 +2224,7 @@
           <w:p>
             <w:pPr>
               <w:rPr>
-                <w:rFonts w:ascii="標楷體" w:eastAsia="標楷體" w:hAnsi="標楷體" w:hint="eastAsia"/>
+                <w:rFonts w:ascii="標楷體" w:eastAsia="標楷體" w:hAnsi="標楷體"/>
                 <w:color w:val="000000" w:themeColor="text1"/>
                 <w:szCs w:val="24"/>
               </w:rPr>
@@ -2291,7 +2348,7 @@
           <w:p>
             <w:pPr>
               <w:rPr>
-                <w:rFonts w:ascii="標楷體" w:eastAsia="標楷體" w:hAnsi="標楷體" w:hint="eastAsia"/>
+                <w:rFonts w:ascii="標楷體" w:eastAsia="標楷體" w:hAnsi="標楷體"/>
                 <w:color w:val="FF0000"/>
                 <w:szCs w:val="24"/>
               </w:rPr>
@@ -2493,7 +2550,7 @@
           <w:p>
             <w:pPr>
               <w:rPr>
-                <w:rFonts w:ascii="標楷體" w:eastAsia="標楷體" w:hAnsi="標楷體" w:hint="eastAsia"/>
+                <w:rFonts w:ascii="標楷體" w:eastAsia="標楷體" w:hAnsi="標楷體"/>
                 <w:szCs w:val="24"/>
               </w:rPr>
             </w:pPr>
@@ -2566,6 +2623,7 @@
                 <w:rFonts w:ascii="標楷體" w:eastAsia="標楷體" w:hAnsi="標楷體" w:hint="eastAsia"/>
                 <w:szCs w:val="24"/>
               </w:rPr>
+              <w:lastRenderedPageBreak/>
               <w:t>13</w:t>
             </w:r>
           </w:p>
@@ -2621,159 +2679,964 @@
                 <w:rFonts w:ascii="標楷體" w:eastAsia="標楷體" w:hAnsi="標楷體" w:hint="eastAsia"/>
                 <w:szCs w:val="24"/>
               </w:rPr>
+              <w:t>將地圖的資訊</w:t>
+            </w:r>
+            <w:r>
+              <w:rPr>
+                <w:rFonts w:ascii="標楷體" w:eastAsia="標楷體" w:hAnsi="標楷體" w:hint="eastAsia"/>
+                <w:szCs w:val="24"/>
+              </w:rPr>
+              <w:t>以t</w:t>
+            </w:r>
+            <w:r>
+              <w:rPr>
+                <w:rFonts w:ascii="標楷體" w:eastAsia="標楷體" w:hAnsi="標楷體"/>
+                <w:szCs w:val="24"/>
+              </w:rPr>
+              <w:t>xt</w:t>
+            </w:r>
+            <w:r>
+              <w:rPr>
+                <w:rFonts w:ascii="標楷體" w:eastAsia="標楷體" w:hAnsi="標楷體" w:hint="eastAsia"/>
+                <w:szCs w:val="24"/>
+              </w:rPr>
+              <w:t>的方式存起來</w:t>
+            </w:r>
+          </w:p>
+          <w:p>
+            <w:pPr>
+              <w:rPr>
+                <w:rFonts w:ascii="標楷體" w:eastAsia="標楷體" w:hAnsi="標楷體"/>
+                <w:szCs w:val="24"/>
+              </w:rPr>
+            </w:pPr>
+            <w:r>
+              <w:rPr>
+                <w:rFonts w:ascii="標楷體" w:eastAsia="標楷體" w:hAnsi="標楷體" w:hint="eastAsia"/>
+                <w:szCs w:val="24"/>
+              </w:rPr>
+              <w:t>遊戲能以t</w:t>
+            </w:r>
+            <w:r>
+              <w:rPr>
+                <w:rFonts w:ascii="標楷體" w:eastAsia="標楷體" w:hAnsi="標楷體"/>
+                <w:szCs w:val="24"/>
+              </w:rPr>
+              <w:t>xt</w:t>
+            </w:r>
+            <w:r>
+              <w:rPr>
+                <w:rFonts w:ascii="標楷體" w:eastAsia="標楷體" w:hAnsi="標楷體" w:hint="eastAsia"/>
+                <w:szCs w:val="24"/>
+              </w:rPr>
+              <w:t>的方式讀取地圖</w:t>
+            </w:r>
+          </w:p>
+          <w:p>
+            <w:pPr>
+              <w:rPr>
+                <w:rFonts w:ascii="標楷體" w:eastAsia="標楷體" w:hAnsi="標楷體"/>
+                <w:szCs w:val="24"/>
+              </w:rPr>
+            </w:pPr>
+            <w:r>
+              <w:rPr>
+                <w:rFonts w:ascii="標楷體" w:eastAsia="標楷體" w:hAnsi="標楷體" w:hint="eastAsia"/>
+                <w:szCs w:val="24"/>
+              </w:rPr>
+              <w:t>地圖編輯器能以txt的方式載入地圖，並進行新增物件、儲存地圖操作</w:t>
+            </w:r>
+          </w:p>
+          <w:p>
+            <w:pPr>
+              <w:rPr>
+                <w:rFonts w:ascii="標楷體" w:eastAsia="標楷體" w:hAnsi="標楷體"/>
+                <w:szCs w:val="24"/>
+              </w:rPr>
+            </w:pPr>
+            <w:r>
+              <w:rPr>
+                <w:rFonts w:ascii="標楷體" w:eastAsia="標楷體" w:hAnsi="標楷體" w:hint="eastAsia"/>
+                <w:szCs w:val="24"/>
+              </w:rPr>
+              <w:t>解決buttonManager帶來的memory leaks</w:t>
+            </w:r>
+          </w:p>
+          <w:p>
+            <w:pPr>
+              <w:rPr>
+                <w:rFonts w:ascii="標楷體" w:eastAsia="標楷體" w:hAnsi="標楷體"/>
+                <w:szCs w:val="24"/>
+              </w:rPr>
+            </w:pPr>
+            <w:r>
+              <w:rPr>
+                <w:rFonts w:ascii="標楷體" w:eastAsia="標楷體" w:hAnsi="標楷體" w:hint="eastAsia"/>
+                <w:color w:val="FF0000"/>
+                <w:szCs w:val="24"/>
+              </w:rPr>
+              <w:t>新增血條，將角色血量圖像化</w:t>
+            </w:r>
+          </w:p>
+        </w:tc>
+      </w:tr>
+      <w:tr>
+        <w:tc>
+          <w:tcPr>
+            <w:tcW w:w="959" w:type="dxa"/>
+          </w:tcPr>
+          <w:p>
+            <w:pPr>
+              <w:rPr>
+                <w:rFonts w:ascii="標楷體" w:eastAsia="標楷體" w:hAnsi="標楷體"/>
+                <w:szCs w:val="24"/>
+              </w:rPr>
+            </w:pPr>
+            <w:r>
+              <w:rPr>
+                <w:rFonts w:ascii="標楷體" w:eastAsia="標楷體" w:hAnsi="標楷體" w:hint="eastAsia"/>
+                <w:szCs w:val="24"/>
+              </w:rPr>
+              <w:t>14</w:t>
+            </w:r>
+          </w:p>
+        </w:tc>
+        <w:tc>
+          <w:tcPr>
+            <w:tcW w:w="1559" w:type="dxa"/>
+          </w:tcPr>
+          <w:p>
+            <w:pPr>
+              <w:rPr>
+                <w:rFonts w:ascii="標楷體" w:eastAsia="標楷體" w:hAnsi="標楷體"/>
+                <w:szCs w:val="24"/>
+              </w:rPr>
+            </w:pPr>
+            <w:r>
+              <w:rPr>
+                <w:rFonts w:ascii="標楷體" w:eastAsia="標楷體" w:hAnsi="標楷體" w:hint="eastAsia"/>
+                <w:szCs w:val="24"/>
+              </w:rPr>
+              <w:t>12</w:t>
+            </w:r>
+          </w:p>
+        </w:tc>
+        <w:tc>
+          <w:tcPr>
+            <w:tcW w:w="5844" w:type="dxa"/>
+          </w:tcPr>
+          <w:p>
+            <w:pPr>
+              <w:rPr>
+                <w:rFonts w:ascii="標楷體" w:eastAsia="標楷體" w:hAnsi="標楷體"/>
+                <w:szCs w:val="24"/>
+              </w:rPr>
+            </w:pPr>
+            <w:r>
+              <w:rPr>
+                <w:rFonts w:ascii="標楷體" w:eastAsia="標楷體" w:hAnsi="標楷體" w:hint="eastAsia"/>
+                <w:szCs w:val="24"/>
+              </w:rPr>
+              <w:t>在遊戲中新增障礙物</w:t>
+            </w:r>
+          </w:p>
+          <w:p>
+            <w:pPr>
+              <w:rPr>
+                <w:rFonts w:ascii="標楷體" w:eastAsia="標楷體" w:hAnsi="標楷體"/>
+                <w:szCs w:val="24"/>
+              </w:rPr>
+            </w:pPr>
+            <w:r>
+              <w:rPr>
+                <w:rFonts w:ascii="標楷體" w:eastAsia="標楷體" w:hAnsi="標楷體" w:hint="eastAsia"/>
+                <w:szCs w:val="24"/>
+              </w:rPr>
+              <w:t>角色能與障礙物進行碰撞</w:t>
+            </w:r>
+          </w:p>
+          <w:p>
+            <w:pPr>
+              <w:rPr>
+                <w:rFonts w:ascii="標楷體" w:eastAsia="標楷體" w:hAnsi="標楷體"/>
+                <w:szCs w:val="24"/>
+              </w:rPr>
+            </w:pPr>
+            <w:r>
+              <w:rPr>
+                <w:rFonts w:ascii="標楷體" w:eastAsia="標楷體" w:hAnsi="標楷體" w:hint="eastAsia"/>
+                <w:szCs w:val="24"/>
+              </w:rPr>
+              <w:t>角色能跳到障礙物上</w:t>
+            </w:r>
+          </w:p>
+          <w:p>
+            <w:pPr>
+              <w:rPr>
+                <w:rFonts w:ascii="標楷體" w:eastAsia="標楷體" w:hAnsi="標楷體"/>
+                <w:szCs w:val="24"/>
+              </w:rPr>
+            </w:pPr>
+            <w:r>
+              <w:rPr>
+                <w:rFonts w:ascii="標楷體" w:eastAsia="標楷體" w:hAnsi="標楷體" w:hint="eastAsia"/>
+                <w:szCs w:val="24"/>
+              </w:rPr>
+              <w:t>地圖編輯器中</w:t>
+            </w:r>
+            <w:r>
+              <w:rPr>
+                <w:rFonts w:ascii="標楷體" w:eastAsia="標楷體" w:hAnsi="標楷體" w:hint="eastAsia"/>
+                <w:szCs w:val="24"/>
+              </w:rPr>
+              <w:t>而使用d</w:t>
+            </w:r>
+            <w:r>
+              <w:rPr>
+                <w:rFonts w:ascii="標楷體" w:eastAsia="標楷體" w:hAnsi="標楷體"/>
+                <w:szCs w:val="24"/>
+              </w:rPr>
+              <w:t>elete</w:t>
+            </w:r>
+            <w:r>
+              <w:rPr>
+                <w:rFonts w:ascii="標楷體" w:eastAsia="標楷體" w:hAnsi="標楷體" w:hint="eastAsia"/>
+                <w:szCs w:val="24"/>
+              </w:rPr>
+              <w:t>鍵刪除選取的物件</w:t>
+            </w:r>
+          </w:p>
+        </w:tc>
+      </w:tr>
+      <w:tr>
+        <w:tc>
+          <w:tcPr>
+            <w:tcW w:w="959" w:type="dxa"/>
+          </w:tcPr>
+          <w:p>
+            <w:pPr>
+              <w:rPr>
+                <w:rFonts w:ascii="標楷體" w:eastAsia="標楷體" w:hAnsi="標楷體"/>
+                <w:szCs w:val="24"/>
+              </w:rPr>
+            </w:pPr>
+            <w:r>
+              <w:rPr>
+                <w:rFonts w:ascii="標楷體" w:eastAsia="標楷體" w:hAnsi="標楷體" w:hint="eastAsia"/>
+                <w:szCs w:val="24"/>
+              </w:rPr>
+              <w:t>15</w:t>
+            </w:r>
+          </w:p>
+        </w:tc>
+        <w:tc>
+          <w:tcPr>
+            <w:tcW w:w="1559" w:type="dxa"/>
+          </w:tcPr>
+          <w:p>
+            <w:pPr>
+              <w:rPr>
+                <w:rFonts w:ascii="標楷體" w:eastAsia="標楷體" w:hAnsi="標楷體"/>
+                <w:szCs w:val="24"/>
+              </w:rPr>
+            </w:pPr>
+            <w:r>
+              <w:rPr>
+                <w:rFonts w:ascii="標楷體" w:eastAsia="標楷體" w:hAnsi="標楷體" w:hint="eastAsia"/>
+                <w:szCs w:val="24"/>
+              </w:rPr>
+              <w:t>12</w:t>
+            </w:r>
+          </w:p>
+        </w:tc>
+        <w:tc>
+          <w:tcPr>
+            <w:tcW w:w="5844" w:type="dxa"/>
+          </w:tcPr>
+          <w:p>
+            <w:pPr>
+              <w:rPr>
+                <w:rFonts w:ascii="標楷體" w:eastAsia="標楷體" w:hAnsi="標楷體"/>
+                <w:szCs w:val="24"/>
+              </w:rPr>
+            </w:pPr>
+            <w:r>
+              <w:rPr>
+                <w:rFonts w:ascii="標楷體" w:eastAsia="標楷體" w:hAnsi="標楷體" w:hint="eastAsia"/>
+                <w:szCs w:val="24"/>
+              </w:rPr>
+              <w:t>在地圖編輯器新增/編輯完地圖時可以</w:t>
+            </w:r>
+            <w:r>
+              <w:rPr>
+                <w:rFonts w:ascii="標楷體" w:eastAsia="標楷體" w:hAnsi="標楷體" w:hint="eastAsia"/>
+                <w:szCs w:val="24"/>
+              </w:rPr>
+              <w:t>直接在遊戲中重新載入，不用重啟程式</w:t>
+            </w:r>
+          </w:p>
+          <w:p>
+            <w:pPr>
+              <w:rPr>
+                <w:rFonts w:ascii="標楷體" w:eastAsia="標楷體" w:hAnsi="標楷體"/>
+                <w:szCs w:val="24"/>
+              </w:rPr>
+            </w:pPr>
+            <w:r>
+              <w:rPr>
+                <w:rFonts w:ascii="標楷體" w:eastAsia="標楷體" w:hAnsi="標楷體" w:hint="eastAsia"/>
+                <w:szCs w:val="24"/>
+              </w:rPr>
+              <w:t>修正地圖編輯器不能換背景的錯誤</w:t>
+            </w:r>
+          </w:p>
+          <w:p>
+            <w:pPr>
+              <w:rPr>
+                <w:rFonts w:ascii="標楷體" w:eastAsia="標楷體" w:hAnsi="標楷體"/>
+                <w:szCs w:val="24"/>
+              </w:rPr>
+            </w:pPr>
+            <w:r>
+              <w:rPr>
+                <w:rFonts w:ascii="標楷體" w:eastAsia="標楷體" w:hAnsi="標楷體" w:hint="eastAsia"/>
+                <w:szCs w:val="24"/>
+              </w:rPr>
+              <w:t>地圖編輯器中可以對地圖設置上下左右方向的連結地圖</w:t>
+            </w:r>
+          </w:p>
+          <w:p>
+            <w:pPr>
+              <w:rPr>
+                <w:rFonts w:ascii="標楷體" w:eastAsia="標楷體" w:hAnsi="標楷體"/>
+                <w:szCs w:val="24"/>
+              </w:rPr>
+            </w:pPr>
+            <w:r>
+              <w:rPr>
+                <w:rFonts w:ascii="標楷體" w:eastAsia="標楷體" w:hAnsi="標楷體" w:hint="eastAsia"/>
+                <w:szCs w:val="24"/>
+              </w:rPr>
+              <w:t>角色從障礙物上離開可以掉落</w:t>
+            </w:r>
+          </w:p>
+          <w:p>
+            <w:pPr>
+              <w:rPr>
+                <w:rFonts w:ascii="標楷體" w:eastAsia="標楷體" w:hAnsi="標楷體"/>
+                <w:szCs w:val="24"/>
+              </w:rPr>
+            </w:pPr>
+            <w:r>
+              <w:rPr>
+                <w:rFonts w:ascii="標楷體" w:eastAsia="標楷體" w:hAnsi="標楷體" w:hint="eastAsia"/>
+                <w:szCs w:val="24"/>
+              </w:rPr>
+              <w:t>修正</w:t>
+            </w:r>
+            <w:r>
+              <w:rPr>
+                <w:rFonts w:ascii="標楷體" w:eastAsia="標楷體" w:hAnsi="標楷體" w:hint="eastAsia"/>
+                <w:szCs w:val="24"/>
+              </w:rPr>
+              <w:t>角色</w:t>
+            </w:r>
+            <w:r>
+              <w:rPr>
+                <w:rFonts w:ascii="標楷體" w:eastAsia="標楷體" w:hAnsi="標楷體" w:hint="eastAsia"/>
+                <w:szCs w:val="24"/>
+              </w:rPr>
+              <w:t>的碰撞範圍</w:t>
+            </w:r>
+          </w:p>
+          <w:p>
+            <w:pPr>
+              <w:rPr>
+                <w:rFonts w:ascii="標楷體" w:eastAsia="標楷體" w:hAnsi="標楷體"/>
+                <w:szCs w:val="24"/>
+              </w:rPr>
+            </w:pPr>
+            <w:r>
+              <w:rPr>
+                <w:rFonts w:ascii="標楷體" w:eastAsia="標楷體" w:hAnsi="標楷體" w:hint="eastAsia"/>
+                <w:szCs w:val="24"/>
+              </w:rPr>
+              <w:t>角色跳起來時，如果撞到障礙物，不會穿過障礙物，而會直接進行降落</w:t>
+            </w:r>
+          </w:p>
+          <w:p>
+            <w:pPr>
+              <w:rPr>
+                <w:rFonts w:ascii="標楷體" w:eastAsia="標楷體" w:hAnsi="標楷體"/>
+                <w:szCs w:val="24"/>
+              </w:rPr>
+            </w:pPr>
+            <w:r>
+              <w:rPr>
+                <w:rFonts w:ascii="標楷體" w:eastAsia="標楷體" w:hAnsi="標楷體" w:hint="eastAsia"/>
+                <w:szCs w:val="24"/>
+              </w:rPr>
+              <w:t>對話</w:t>
+            </w:r>
+            <w:r>
+              <w:rPr>
+                <w:rFonts w:ascii="標楷體" w:eastAsia="標楷體" w:hAnsi="標楷體" w:hint="eastAsia"/>
+                <w:szCs w:val="24"/>
+              </w:rPr>
+              <w:t>文字</w:t>
+            </w:r>
+            <w:r>
+              <w:rPr>
+                <w:rFonts w:ascii="標楷體" w:eastAsia="標楷體" w:hAnsi="標楷體" w:hint="eastAsia"/>
+                <w:szCs w:val="24"/>
+              </w:rPr>
+              <w:t>可以</w:t>
+            </w:r>
+            <w:r>
+              <w:rPr>
+                <w:rFonts w:ascii="標楷體" w:eastAsia="標楷體" w:hAnsi="標楷體" w:hint="eastAsia"/>
+                <w:szCs w:val="24"/>
+              </w:rPr>
+              <w:t>變色</w:t>
+            </w:r>
+          </w:p>
+          <w:p>
+            <w:pPr>
+              <w:rPr>
+                <w:rFonts w:ascii="標楷體" w:eastAsia="標楷體" w:hAnsi="標楷體"/>
+                <w:szCs w:val="24"/>
+              </w:rPr>
+            </w:pPr>
+            <w:r>
+              <w:rPr>
+                <w:rFonts w:ascii="標楷體" w:eastAsia="標楷體" w:hAnsi="標楷體" w:hint="eastAsia"/>
+                <w:color w:val="FF0000"/>
+                <w:szCs w:val="24"/>
+              </w:rPr>
+              <w:t>更新地圖</w:t>
+            </w:r>
+          </w:p>
+        </w:tc>
+      </w:tr>
+      <w:tr>
+        <w:tc>
+          <w:tcPr>
+            <w:tcW w:w="959" w:type="dxa"/>
+          </w:tcPr>
+          <w:p>
+            <w:pPr>
+              <w:rPr>
+                <w:rFonts w:ascii="標楷體" w:eastAsia="標楷體" w:hAnsi="標楷體"/>
+                <w:szCs w:val="24"/>
+              </w:rPr>
+            </w:pPr>
+            <w:r>
+              <w:rPr>
+                <w:rFonts w:ascii="標楷體" w:eastAsia="標楷體" w:hAnsi="標楷體" w:hint="eastAsia"/>
+                <w:szCs w:val="24"/>
+              </w:rPr>
+              <w:t>16</w:t>
+            </w:r>
+          </w:p>
+        </w:tc>
+        <w:tc>
+          <w:tcPr>
+            <w:tcW w:w="1559" w:type="dxa"/>
+          </w:tcPr>
+          <w:p>
+            <w:pPr>
+              <w:rPr>
+                <w:rFonts w:ascii="標楷體" w:eastAsia="標楷體" w:hAnsi="標楷體"/>
+                <w:szCs w:val="24"/>
+              </w:rPr>
+            </w:pPr>
+            <w:r>
+              <w:rPr>
+                <w:rFonts w:ascii="標楷體" w:eastAsia="標楷體" w:hAnsi="標楷體" w:hint="eastAsia"/>
+                <w:szCs w:val="24"/>
+              </w:rPr>
+              <w:t>18</w:t>
+            </w:r>
+          </w:p>
+        </w:tc>
+        <w:tc>
+          <w:tcPr>
+            <w:tcW w:w="5844" w:type="dxa"/>
+          </w:tcPr>
+          <w:p>
+            <w:pPr>
+              <w:rPr>
+                <w:rFonts w:ascii="標楷體" w:eastAsia="標楷體" w:hAnsi="標楷體"/>
+                <w:szCs w:val="24"/>
+              </w:rPr>
+            </w:pPr>
+            <w:r>
+              <w:rPr>
+                <w:rFonts w:ascii="標楷體" w:eastAsia="標楷體" w:hAnsi="標楷體" w:hint="eastAsia"/>
+                <w:szCs w:val="24"/>
+              </w:rPr>
+              <w:t>新增傳送門，能讓角色傳送到上方的地圖或下方的地圖(如果有的話)</w:t>
+            </w:r>
+          </w:p>
+          <w:p>
+            <w:pPr>
+              <w:rPr>
+                <w:rFonts w:ascii="標楷體" w:eastAsia="標楷體" w:hAnsi="標楷體"/>
+                <w:szCs w:val="24"/>
+              </w:rPr>
+            </w:pPr>
+            <w:r>
+              <w:rPr>
+                <w:rFonts w:ascii="標楷體" w:eastAsia="標楷體" w:hAnsi="標楷體" w:hint="eastAsia"/>
+                <w:szCs w:val="24"/>
+              </w:rPr>
+              <w:t>擁有結局的選單中，點選已經擁有的結局，可以觀看結局劇情</w:t>
+            </w:r>
+          </w:p>
+          <w:p>
+            <w:pPr>
+              <w:rPr>
+                <w:rFonts w:ascii="標楷體" w:eastAsia="標楷體" w:hAnsi="標楷體"/>
+                <w:szCs w:val="24"/>
+              </w:rPr>
+            </w:pPr>
+            <w:r>
+              <w:rPr>
+                <w:rFonts w:ascii="標楷體" w:eastAsia="標楷體" w:hAnsi="標楷體" w:hint="eastAsia"/>
+                <w:szCs w:val="24"/>
+              </w:rPr>
+              <w:t>程式會記錄擁有那些結局，不會因為關閉程式而重置</w:t>
+            </w:r>
+          </w:p>
+          <w:p>
+            <w:pPr>
+              <w:rPr>
+                <w:rFonts w:ascii="標楷體" w:eastAsia="標楷體" w:hAnsi="標楷體"/>
+                <w:szCs w:val="24"/>
+              </w:rPr>
+            </w:pPr>
+            <w:r>
+              <w:rPr>
+                <w:rFonts w:ascii="標楷體" w:eastAsia="標楷體" w:hAnsi="標楷體" w:hint="eastAsia"/>
+                <w:szCs w:val="24"/>
+              </w:rPr>
+              <w:t>讀取資料夾內的檔案，自動化載入對話所需要的文字以及圖片</w:t>
+            </w:r>
+          </w:p>
+          <w:p>
+            <w:pPr>
+              <w:rPr>
+                <w:rFonts w:ascii="標楷體" w:eastAsia="標楷體" w:hAnsi="標楷體"/>
+                <w:szCs w:val="24"/>
+              </w:rPr>
+            </w:pPr>
+            <w:r>
+              <w:rPr>
+                <w:rFonts w:ascii="標楷體" w:eastAsia="標楷體" w:hAnsi="標楷體" w:hint="eastAsia"/>
+                <w:szCs w:val="24"/>
+              </w:rPr>
+              <w:t>新增</w:t>
+            </w:r>
+            <w:r>
+              <w:rPr>
+                <w:rFonts w:ascii="標楷體" w:eastAsia="標楷體" w:hAnsi="標楷體" w:hint="eastAsia"/>
+                <w:szCs w:val="24"/>
+              </w:rPr>
+              <w:t>6</w:t>
+            </w:r>
+            <w:r>
+              <w:rPr>
+                <w:rFonts w:ascii="標楷體" w:eastAsia="標楷體" w:hAnsi="標楷體" w:hint="eastAsia"/>
+                <w:szCs w:val="24"/>
+              </w:rPr>
+              <w:t>個Npc</w:t>
+            </w:r>
+          </w:p>
+          <w:p>
+            <w:pPr>
+              <w:rPr>
+                <w:rFonts w:ascii="標楷體" w:eastAsia="標楷體" w:hAnsi="標楷體"/>
+                <w:szCs w:val="24"/>
+              </w:rPr>
+            </w:pPr>
+            <w:r>
+              <w:rPr>
+                <w:rFonts w:ascii="標楷體" w:eastAsia="標楷體" w:hAnsi="標楷體" w:hint="eastAsia"/>
+                <w:szCs w:val="24"/>
+              </w:rPr>
+              <w:t>新增1個小怪物</w:t>
+            </w:r>
+          </w:p>
+          <w:p>
+            <w:pPr>
+              <w:rPr>
+                <w:rFonts w:ascii="標楷體" w:eastAsia="標楷體" w:hAnsi="標楷體"/>
+                <w:szCs w:val="24"/>
+              </w:rPr>
+            </w:pPr>
+            <w:r>
+              <w:rPr>
+                <w:rFonts w:ascii="標楷體" w:eastAsia="標楷體" w:hAnsi="標楷體" w:hint="eastAsia"/>
+                <w:szCs w:val="24"/>
+              </w:rPr>
+              <w:t>修正Npc，讓Npc可以看向角色的方向</w:t>
+            </w:r>
+          </w:p>
+          <w:p>
+            <w:pPr>
+              <w:rPr>
+                <w:rFonts w:ascii="標楷體" w:eastAsia="標楷體" w:hAnsi="標楷體"/>
+                <w:szCs w:val="24"/>
+              </w:rPr>
+            </w:pPr>
+            <w:r>
+              <w:rPr>
+                <w:rFonts w:ascii="標楷體" w:eastAsia="標楷體" w:hAnsi="標楷體" w:hint="eastAsia"/>
+                <w:szCs w:val="24"/>
+              </w:rPr>
+              <w:t>小怪物可以與障礙物進行碰撞</w:t>
+            </w:r>
+          </w:p>
+          <w:p>
+            <w:pPr>
+              <w:rPr>
+                <w:rFonts w:ascii="標楷體" w:eastAsia="標楷體" w:hAnsi="標楷體"/>
+                <w:szCs w:val="24"/>
+              </w:rPr>
+            </w:pPr>
+            <w:r>
+              <w:rPr>
+                <w:rFonts w:ascii="標楷體" w:eastAsia="標楷體" w:hAnsi="標楷體" w:hint="eastAsia"/>
+                <w:szCs w:val="24"/>
+              </w:rPr>
+              <w:t>小怪物從障礙物讓離開時可以掉落</w:t>
+            </w:r>
+          </w:p>
+          <w:p>
+            <w:pPr>
+              <w:rPr>
+                <w:rFonts w:ascii="標楷體" w:eastAsia="標楷體" w:hAnsi="標楷體"/>
+                <w:color w:val="FF0000"/>
+                <w:szCs w:val="24"/>
+              </w:rPr>
+            </w:pPr>
+            <w:r>
+              <w:rPr>
+                <w:rFonts w:ascii="標楷體" w:eastAsia="標楷體" w:hAnsi="標楷體" w:hint="eastAsia"/>
+                <w:color w:val="FF0000"/>
+                <w:szCs w:val="24"/>
+              </w:rPr>
+              <w:t>增加UIManager，控制人物以及Boss的血條及頭像</w:t>
+            </w:r>
+          </w:p>
+          <w:p>
+            <w:pPr>
+              <w:rPr>
+                <w:rFonts w:ascii="標楷體" w:eastAsia="標楷體" w:hAnsi="標楷體"/>
+                <w:color w:val="FF0000"/>
+                <w:szCs w:val="24"/>
+              </w:rPr>
+            </w:pPr>
+            <w:r>
+              <w:rPr>
+                <w:rFonts w:ascii="標楷體" w:eastAsia="標楷體" w:hAnsi="標楷體" w:hint="eastAsia"/>
+                <w:color w:val="FF0000"/>
+                <w:szCs w:val="24"/>
+              </w:rPr>
+              <w:t>地圖大翻新，更換障礙物圖片</w:t>
+            </w:r>
+          </w:p>
+        </w:tc>
+      </w:tr>
+      <w:tr>
+        <w:tc>
+          <w:tcPr>
+            <w:tcW w:w="959" w:type="dxa"/>
+          </w:tcPr>
+          <w:p>
+            <w:pPr>
+              <w:rPr>
+                <w:rFonts w:ascii="標楷體" w:eastAsia="標楷體" w:hAnsi="標楷體"/>
+                <w:szCs w:val="24"/>
+              </w:rPr>
+            </w:pPr>
+            <w:r>
+              <w:rPr>
+                <w:rFonts w:ascii="標楷體" w:eastAsia="標楷體" w:hAnsi="標楷體" w:hint="eastAsia"/>
+                <w:szCs w:val="24"/>
+              </w:rPr>
+              <w:t>17</w:t>
+            </w:r>
+          </w:p>
+        </w:tc>
+        <w:tc>
+          <w:tcPr>
+            <w:tcW w:w="1559" w:type="dxa"/>
+          </w:tcPr>
+          <w:p>
+            <w:pPr>
+              <w:rPr>
+                <w:rFonts w:ascii="標楷體" w:eastAsia="標楷體" w:hAnsi="標楷體"/>
+                <w:szCs w:val="24"/>
+              </w:rPr>
+            </w:pPr>
+            <w:r>
+              <w:rPr>
+                <w:rFonts w:ascii="標楷體" w:eastAsia="標楷體" w:hAnsi="標楷體" w:hint="eastAsia"/>
+                <w:szCs w:val="24"/>
+              </w:rPr>
+              <w:t>18</w:t>
+            </w:r>
+          </w:p>
+        </w:tc>
+        <w:tc>
+          <w:tcPr>
+            <w:tcW w:w="5844" w:type="dxa"/>
+          </w:tcPr>
+          <w:p>
+            <w:pPr>
+              <w:rPr>
+                <w:rFonts w:ascii="標楷體" w:eastAsia="標楷體" w:hAnsi="標楷體"/>
+                <w:szCs w:val="24"/>
+              </w:rPr>
+            </w:pPr>
+            <w:r>
+              <w:rPr>
+                <w:rFonts w:ascii="標楷體" w:eastAsia="標楷體" w:hAnsi="標楷體" w:hint="eastAsia"/>
+                <w:szCs w:val="24"/>
+              </w:rPr>
+              <w:t>新增Boss-發財種子</w:t>
+            </w:r>
+          </w:p>
+          <w:p>
+            <w:pPr>
+              <w:rPr>
+                <w:rFonts w:ascii="標楷體" w:eastAsia="標楷體" w:hAnsi="標楷體"/>
+                <w:szCs w:val="24"/>
+              </w:rPr>
+            </w:pPr>
+            <w:r>
+              <w:rPr>
+                <w:rFonts w:ascii="標楷體" w:eastAsia="標楷體" w:hAnsi="標楷體" w:hint="eastAsia"/>
+                <w:szCs w:val="24"/>
+              </w:rPr>
+              <w:t>發財種子會朝向角色移動，當碰到發財種子時，角色</w:t>
+            </w:r>
+            <w:r>
+              <w:rPr>
+                <w:rFonts w:ascii="標楷體" w:eastAsia="標楷體" w:hAnsi="標楷體" w:hint="eastAsia"/>
+                <w:szCs w:val="24"/>
+              </w:rPr>
               <w:lastRenderedPageBreak/>
-              <w:t>將地圖的資訊</w:t>
-            </w:r>
-            <w:r>
-              <w:rPr>
-                <w:rFonts w:ascii="標楷體" w:eastAsia="標楷體" w:hAnsi="標楷體" w:hint="eastAsia"/>
-                <w:szCs w:val="24"/>
-              </w:rPr>
-              <w:t>以t</w:t>
-            </w:r>
-            <w:r>
-              <w:rPr>
-                <w:rFonts w:ascii="標楷體" w:eastAsia="標楷體" w:hAnsi="標楷體"/>
-                <w:szCs w:val="24"/>
-              </w:rPr>
-              <w:t>xt</w:t>
-            </w:r>
-            <w:r>
-              <w:rPr>
-                <w:rFonts w:ascii="標楷體" w:eastAsia="標楷體" w:hAnsi="標楷體" w:hint="eastAsia"/>
-                <w:szCs w:val="24"/>
-              </w:rPr>
-              <w:t>的方式存起來</w:t>
-            </w:r>
-          </w:p>
-          <w:p>
-            <w:pPr>
-              <w:rPr>
-                <w:rFonts w:ascii="標楷體" w:eastAsia="標楷體" w:hAnsi="標楷體"/>
-                <w:szCs w:val="24"/>
-              </w:rPr>
-            </w:pPr>
-            <w:r>
-              <w:rPr>
-                <w:rFonts w:ascii="標楷體" w:eastAsia="標楷體" w:hAnsi="標楷體" w:hint="eastAsia"/>
-                <w:szCs w:val="24"/>
-              </w:rPr>
-              <w:t>遊戲能以t</w:t>
-            </w:r>
-            <w:r>
-              <w:rPr>
-                <w:rFonts w:ascii="標楷體" w:eastAsia="標楷體" w:hAnsi="標楷體"/>
-                <w:szCs w:val="24"/>
-              </w:rPr>
-              <w:t>xt</w:t>
-            </w:r>
-            <w:r>
-              <w:rPr>
-                <w:rFonts w:ascii="標楷體" w:eastAsia="標楷體" w:hAnsi="標楷體" w:hint="eastAsia"/>
-                <w:szCs w:val="24"/>
-              </w:rPr>
-              <w:t>的方式讀取地圖</w:t>
-            </w:r>
-          </w:p>
-          <w:p>
-            <w:pPr>
-              <w:rPr>
-                <w:rFonts w:ascii="標楷體" w:eastAsia="標楷體" w:hAnsi="標楷體"/>
-                <w:szCs w:val="24"/>
-              </w:rPr>
-            </w:pPr>
-            <w:r>
-              <w:rPr>
-                <w:rFonts w:ascii="標楷體" w:eastAsia="標楷體" w:hAnsi="標楷體" w:hint="eastAsia"/>
-                <w:szCs w:val="24"/>
-              </w:rPr>
-              <w:t>地圖編輯器能以txt的方式載入地圖，並進行新增物件、儲存地圖操作</w:t>
-            </w:r>
-          </w:p>
-          <w:p>
-            <w:pPr>
-              <w:rPr>
-                <w:rFonts w:ascii="標楷體" w:eastAsia="標楷體" w:hAnsi="標楷體"/>
-                <w:szCs w:val="24"/>
-              </w:rPr>
-            </w:pPr>
-            <w:r>
-              <w:rPr>
-                <w:rFonts w:ascii="標楷體" w:eastAsia="標楷體" w:hAnsi="標楷體" w:hint="eastAsia"/>
-                <w:szCs w:val="24"/>
-              </w:rPr>
-              <w:t>解決buttonManager帶來的memory leaks</w:t>
-            </w:r>
-          </w:p>
-          <w:p>
-            <w:pPr>
-              <w:rPr>
-                <w:rFonts w:ascii="標楷體" w:eastAsia="標楷體" w:hAnsi="標楷體"/>
-                <w:szCs w:val="24"/>
-              </w:rPr>
-            </w:pPr>
-            <w:r>
-              <w:rPr>
-                <w:rFonts w:ascii="標楷體" w:eastAsia="標楷體" w:hAnsi="標楷體" w:hint="eastAsia"/>
-                <w:szCs w:val="24"/>
-              </w:rPr>
-              <w:t>在遊戲中新增障礙物</w:t>
+              <w:t>的魔力會逐漸下降，當沒有魔力時，角色會逐漸扣血</w:t>
+            </w:r>
+          </w:p>
+          <w:p>
+            <w:pPr>
+              <w:rPr>
+                <w:rFonts w:ascii="標楷體" w:eastAsia="標楷體" w:hAnsi="標楷體"/>
+                <w:szCs w:val="24"/>
+              </w:rPr>
+            </w:pPr>
+            <w:r>
+              <w:rPr>
+                <w:rFonts w:ascii="標楷體" w:eastAsia="標楷體" w:hAnsi="標楷體" w:hint="eastAsia"/>
+                <w:szCs w:val="24"/>
+              </w:rPr>
+              <w:t>發財種子會從背上發射出大量金幣，金幣碰到角色時會使角色扣血</w:t>
+            </w:r>
+          </w:p>
+          <w:p>
+            <w:pPr>
+              <w:rPr>
+                <w:rFonts w:ascii="標楷體" w:eastAsia="標楷體" w:hAnsi="標楷體"/>
+                <w:szCs w:val="24"/>
+              </w:rPr>
+            </w:pPr>
+            <w:r>
+              <w:rPr>
+                <w:rFonts w:ascii="標楷體" w:eastAsia="標楷體" w:hAnsi="標楷體" w:hint="eastAsia"/>
+                <w:szCs w:val="24"/>
+              </w:rPr>
+              <w:t>發財種子每隔一段時間會發射宇宙射線，宇宙射線碰到角色時會扣血</w:t>
+            </w:r>
+          </w:p>
+          <w:p>
+            <w:pPr>
+              <w:rPr>
+                <w:rFonts w:ascii="標楷體" w:eastAsia="標楷體" w:hAnsi="標楷體"/>
+                <w:szCs w:val="24"/>
+              </w:rPr>
+            </w:pPr>
+            <w:r>
+              <w:rPr>
+                <w:rFonts w:ascii="標楷體" w:eastAsia="標楷體" w:hAnsi="標楷體" w:hint="eastAsia"/>
+                <w:szCs w:val="24"/>
+              </w:rPr>
+              <w:t>角色打贏發財種子的時候，會開啟</w:t>
+            </w:r>
+            <w:r>
+              <w:rPr>
+                <w:rFonts w:ascii="標楷體" w:eastAsia="標楷體" w:hAnsi="標楷體" w:hint="eastAsia"/>
+                <w:szCs w:val="24"/>
+              </w:rPr>
+              <w:t>1張</w:t>
+            </w:r>
+            <w:r>
+              <w:rPr>
+                <w:rFonts w:ascii="標楷體" w:eastAsia="標楷體" w:hAnsi="標楷體" w:hint="eastAsia"/>
+                <w:szCs w:val="24"/>
+              </w:rPr>
+              <w:t>新地圖</w:t>
+            </w:r>
+          </w:p>
+          <w:p>
+            <w:pPr>
+              <w:rPr>
+                <w:rFonts w:ascii="標楷體" w:eastAsia="標楷體" w:hAnsi="標楷體"/>
+                <w:szCs w:val="24"/>
+              </w:rPr>
+            </w:pPr>
+            <w:r>
+              <w:rPr>
+                <w:rFonts w:ascii="標楷體" w:eastAsia="標楷體" w:hAnsi="標楷體" w:hint="eastAsia"/>
+                <w:szCs w:val="24"/>
+              </w:rPr>
+              <w:t>新增1個小怪物</w:t>
+            </w:r>
+          </w:p>
+          <w:p>
+            <w:pPr>
+              <w:rPr>
+                <w:rFonts w:ascii="標楷體" w:eastAsia="標楷體" w:hAnsi="標楷體"/>
+                <w:szCs w:val="24"/>
+              </w:rPr>
+            </w:pPr>
+            <w:r>
+              <w:rPr>
+                <w:rFonts w:ascii="標楷體" w:eastAsia="標楷體" w:hAnsi="標楷體" w:hint="eastAsia"/>
+                <w:szCs w:val="24"/>
+              </w:rPr>
+              <w:t>新增</w:t>
+            </w:r>
+            <w:r>
+              <w:rPr>
+                <w:rFonts w:ascii="標楷體" w:eastAsia="標楷體" w:hAnsi="標楷體" w:hint="eastAsia"/>
+                <w:szCs w:val="24"/>
+              </w:rPr>
+              <w:t>可換頁視窗，用於操作說明</w:t>
+            </w:r>
+          </w:p>
+          <w:p>
+            <w:pPr>
+              <w:rPr>
+                <w:rFonts w:ascii="標楷體" w:eastAsia="標楷體" w:hAnsi="標楷體"/>
+                <w:color w:val="FF0000"/>
+                <w:szCs w:val="24"/>
+              </w:rPr>
+            </w:pPr>
+            <w:r>
+              <w:rPr>
+                <w:rFonts w:ascii="標楷體" w:eastAsia="標楷體" w:hAnsi="標楷體" w:hint="eastAsia"/>
+                <w:color w:val="FF0000"/>
+                <w:szCs w:val="24"/>
+              </w:rPr>
+              <w:t>美化初始畫面</w:t>
+            </w:r>
+          </w:p>
+          <w:p>
+            <w:pPr>
+              <w:rPr>
+                <w:rFonts w:ascii="標楷體" w:eastAsia="標楷體" w:hAnsi="標楷體"/>
+                <w:color w:val="FF0000"/>
+                <w:szCs w:val="24"/>
+              </w:rPr>
+            </w:pPr>
+            <w:r>
+              <w:rPr>
+                <w:rFonts w:ascii="標楷體" w:eastAsia="標楷體" w:hAnsi="標楷體" w:hint="eastAsia"/>
+                <w:color w:val="FF0000"/>
+                <w:szCs w:val="24"/>
+              </w:rPr>
+              <w:t>遊戲中新增</w:t>
+            </w:r>
+            <w:r>
+              <w:rPr>
+                <w:rFonts w:ascii="標楷體" w:eastAsia="標楷體" w:hAnsi="標楷體" w:hint="eastAsia"/>
+                <w:color w:val="FF0000"/>
+                <w:szCs w:val="24"/>
+              </w:rPr>
+              <w:t>暫停視窗，玩家在暫停視窗中可以選擇繼續玩、重新開始、回到畫面、結束，四種選項</w:t>
+            </w:r>
+          </w:p>
+          <w:p>
+            <w:pPr>
+              <w:rPr>
+                <w:rFonts w:ascii="標楷體" w:eastAsia="標楷體" w:hAnsi="標楷體"/>
+                <w:szCs w:val="24"/>
+              </w:rPr>
+            </w:pPr>
+            <w:r>
+              <w:rPr>
+                <w:rFonts w:ascii="標楷體" w:eastAsia="標楷體" w:hAnsi="標楷體" w:hint="eastAsia"/>
+                <w:color w:val="FF0000"/>
+                <w:szCs w:val="24"/>
+              </w:rPr>
+              <w:t>完成操作說明指示</w:t>
+            </w:r>
+          </w:p>
+        </w:tc>
+      </w:tr>
+      <w:tr>
+        <w:tc>
+          <w:tcPr>
+            <w:tcW w:w="959" w:type="dxa"/>
+          </w:tcPr>
+          <w:p>
+            <w:pPr>
+              <w:rPr>
+                <w:rFonts w:ascii="標楷體" w:eastAsia="標楷體" w:hAnsi="標楷體" w:hint="eastAsia"/>
+                <w:szCs w:val="24"/>
+              </w:rPr>
+            </w:pPr>
+            <w:r>
+              <w:rPr>
+                <w:rFonts w:ascii="標楷體" w:eastAsia="標楷體" w:hAnsi="標楷體" w:hint="eastAsia"/>
+                <w:szCs w:val="24"/>
+              </w:rPr>
+              <w:lastRenderedPageBreak/>
+              <w:t>合計</w:t>
+            </w:r>
+          </w:p>
+        </w:tc>
+        <w:tc>
+          <w:tcPr>
+            <w:tcW w:w="1559" w:type="dxa"/>
+          </w:tcPr>
+          <w:p>
+            <w:pPr>
+              <w:rPr>
+                <w:rFonts w:ascii="標楷體" w:eastAsia="標楷體" w:hAnsi="標楷體" w:hint="eastAsia"/>
+                <w:szCs w:val="24"/>
+              </w:rPr>
+            </w:pPr>
+            <w:r>
+              <w:rPr>
+                <w:rFonts w:ascii="標楷體" w:eastAsia="標楷體" w:hAnsi="標楷體" w:hint="eastAsia"/>
+                <w:szCs w:val="24"/>
+              </w:rPr>
+              <w:t>1</w:t>
+            </w:r>
+            <w:r>
+              <w:rPr>
+                <w:rFonts w:ascii="標楷體" w:eastAsia="標楷體" w:hAnsi="標楷體" w:hint="eastAsia"/>
+                <w:szCs w:val="24"/>
+              </w:rPr>
+              <w:t>72</w:t>
             </w:r>
             <w:bookmarkStart w:id="0" w:name="_GoBack"/>
             <w:bookmarkEnd w:id="0"/>
           </w:p>
-          <w:p>
-            <w:pPr>
-              <w:rPr>
-                <w:rFonts w:ascii="標楷體" w:eastAsia="標楷體" w:hAnsi="標楷體" w:hint="eastAsia"/>
-                <w:szCs w:val="24"/>
-              </w:rPr>
-            </w:pPr>
-            <w:r>
-              <w:rPr>
-                <w:rFonts w:ascii="標楷體" w:eastAsia="標楷體" w:hAnsi="標楷體" w:hint="eastAsia"/>
-                <w:color w:val="FF0000"/>
-                <w:szCs w:val="24"/>
-              </w:rPr>
-              <w:t>新增血條，將角色血量圖像化</w:t>
-            </w:r>
-          </w:p>
-        </w:tc>
-      </w:tr>
-      <w:tr>
-        <w:tc>
-          <w:tcPr>
-            <w:tcW w:w="959" w:type="dxa"/>
-          </w:tcPr>
-          <w:p>
-            <w:pPr>
-              <w:rPr>
-                <w:rFonts w:ascii="標楷體" w:eastAsia="標楷體" w:hAnsi="標楷體"/>
-                <w:szCs w:val="24"/>
-              </w:rPr>
-            </w:pPr>
-            <w:r>
-              <w:rPr>
-                <w:rFonts w:ascii="標楷體" w:eastAsia="標楷體" w:hAnsi="標楷體" w:hint="eastAsia"/>
-                <w:szCs w:val="24"/>
-              </w:rPr>
-              <w:lastRenderedPageBreak/>
-              <w:t>14</w:t>
-            </w:r>
-          </w:p>
-        </w:tc>
-        <w:tc>
-          <w:tcPr>
-            <w:tcW w:w="1559" w:type="dxa"/>
-          </w:tcPr>
-          <w:p>
-            <w:pPr>
-              <w:rPr>
-                <w:rFonts w:ascii="標楷體" w:eastAsia="標楷體" w:hAnsi="標楷體"/>
-                <w:szCs w:val="24"/>
-              </w:rPr>
-            </w:pPr>
-          </w:p>
         </w:tc>
         <w:tc>
           <w:tcPr>
@@ -2782,151 +3645,7 @@
           <w:p>
             <w:pPr>
               <w:rPr>
-                <w:rFonts w:ascii="標楷體" w:eastAsia="標楷體" w:hAnsi="標楷體"/>
-                <w:szCs w:val="24"/>
-              </w:rPr>
-            </w:pPr>
-          </w:p>
-        </w:tc>
-      </w:tr>
-      <w:tr>
-        <w:tc>
-          <w:tcPr>
-            <w:tcW w:w="959" w:type="dxa"/>
-          </w:tcPr>
-          <w:p>
-            <w:pPr>
-              <w:rPr>
-                <w:rFonts w:ascii="標楷體" w:eastAsia="標楷體" w:hAnsi="標楷體"/>
-                <w:szCs w:val="24"/>
-              </w:rPr>
-            </w:pPr>
-            <w:r>
-              <w:rPr>
-                <w:rFonts w:ascii="標楷體" w:eastAsia="標楷體" w:hAnsi="標楷體" w:hint="eastAsia"/>
-                <w:szCs w:val="24"/>
-              </w:rPr>
-              <w:t>15</w:t>
-            </w:r>
-          </w:p>
-        </w:tc>
-        <w:tc>
-          <w:tcPr>
-            <w:tcW w:w="1559" w:type="dxa"/>
-          </w:tcPr>
-          <w:p>
-            <w:pPr>
-              <w:rPr>
-                <w:rFonts w:ascii="標楷體" w:eastAsia="標楷體" w:hAnsi="標楷體"/>
-                <w:szCs w:val="24"/>
-              </w:rPr>
-            </w:pPr>
-          </w:p>
-        </w:tc>
-        <w:tc>
-          <w:tcPr>
-            <w:tcW w:w="5844" w:type="dxa"/>
-          </w:tcPr>
-          <w:p>
-            <w:pPr>
-              <w:rPr>
-                <w:rFonts w:ascii="標楷體" w:eastAsia="標楷體" w:hAnsi="標楷體"/>
-                <w:szCs w:val="24"/>
-              </w:rPr>
-            </w:pPr>
-          </w:p>
-        </w:tc>
-      </w:tr>
-      <w:tr>
-        <w:tc>
-          <w:tcPr>
-            <w:tcW w:w="959" w:type="dxa"/>
-          </w:tcPr>
-          <w:p>
-            <w:pPr>
-              <w:rPr>
-                <w:rFonts w:ascii="標楷體" w:eastAsia="標楷體" w:hAnsi="標楷體"/>
-                <w:szCs w:val="24"/>
-              </w:rPr>
-            </w:pPr>
-            <w:r>
-              <w:rPr>
-                <w:rFonts w:ascii="標楷體" w:eastAsia="標楷體" w:hAnsi="標楷體" w:hint="eastAsia"/>
-                <w:szCs w:val="24"/>
-              </w:rPr>
-              <w:t>16</w:t>
-            </w:r>
-          </w:p>
-        </w:tc>
-        <w:tc>
-          <w:tcPr>
-            <w:tcW w:w="1559" w:type="dxa"/>
-          </w:tcPr>
-          <w:p>
-            <w:pPr>
-              <w:rPr>
-                <w:rFonts w:ascii="標楷體" w:eastAsia="標楷體" w:hAnsi="標楷體"/>
-                <w:szCs w:val="24"/>
-              </w:rPr>
-            </w:pPr>
-          </w:p>
-        </w:tc>
-        <w:tc>
-          <w:tcPr>
-            <w:tcW w:w="5844" w:type="dxa"/>
-          </w:tcPr>
-          <w:p>
-            <w:pPr>
-              <w:rPr>
-                <w:rFonts w:ascii="標楷體" w:eastAsia="標楷體" w:hAnsi="標楷體"/>
-                <w:szCs w:val="24"/>
-              </w:rPr>
-            </w:pPr>
-          </w:p>
-        </w:tc>
-      </w:tr>
-      <w:tr>
-        <w:tc>
-          <w:tcPr>
-            <w:tcW w:w="959" w:type="dxa"/>
-          </w:tcPr>
-          <w:p>
-            <w:pPr>
-              <w:rPr>
-                <w:rFonts w:ascii="標楷體" w:eastAsia="標楷體" w:hAnsi="標楷體"/>
-                <w:szCs w:val="24"/>
-              </w:rPr>
-            </w:pPr>
-            <w:r>
-              <w:rPr>
-                <w:rFonts w:ascii="標楷體" w:eastAsia="標楷體" w:hAnsi="標楷體" w:hint="eastAsia"/>
-                <w:szCs w:val="24"/>
-              </w:rPr>
-              <w:t>17</w:t>
-            </w:r>
-          </w:p>
-        </w:tc>
-        <w:tc>
-          <w:tcPr>
-            <w:tcW w:w="1559" w:type="dxa"/>
-          </w:tcPr>
-          <w:p>
-            <w:pPr>
-              <w:rPr>
-                <w:rFonts w:ascii="標楷體" w:eastAsia="標楷體" w:hAnsi="標楷體"/>
-                <w:szCs w:val="24"/>
-              </w:rPr>
-            </w:pPr>
-          </w:p>
-        </w:tc>
-        <w:tc>
-          <w:tcPr>
-            <w:tcW w:w="5844" w:type="dxa"/>
-          </w:tcPr>
-          <w:p>
-            <w:pPr>
-              <w:rPr>
-                <w:rFonts w:ascii="標楷體" w:eastAsia="標楷體" w:hAnsi="標楷體"/>
+                <w:rFonts w:ascii="標楷體" w:eastAsia="標楷體" w:hAnsi="標楷體" w:hint="eastAsia"/>
                 <w:szCs w:val="24"/>
               </w:rPr>
             </w:pPr>

</xml_diff>

<commit_message>
SLoWMoTIoN Ver 1.20.1 : Report 1, 2-1, 2-2
</commit_message>
<xml_diff>
--- a/SLoWMoTIoN/RES/report/4/4-2 時間表.docx
+++ b/SLoWMoTIoN/RES/report/4/4-2 時間表.docx
@@ -5,7 +5,7 @@
     <w:p>
       <w:pPr>
         <w:rPr>
-          <w:rFonts w:ascii="標楷體" w:eastAsia="標楷體" w:hAnsi="標楷體"/>
+          <w:rFonts w:ascii="標楷體" w:eastAsia="標楷體" w:hAnsi="標楷體" w:hint="eastAsia"/>
           <w:szCs w:val="24"/>
         </w:rPr>
       </w:pPr>
@@ -31,21 +31,6 @@
         <w:t>)</w:t>
       </w:r>
     </w:p>
-    <w:p>
-      <w:pPr>
-        <w:rPr>
-          <w:rFonts w:ascii="標楷體" w:eastAsia="標楷體" w:hAnsi="標楷體"/>
-          <w:szCs w:val="24"/>
-        </w:rPr>
-      </w:pPr>
-      <w:r>
-        <w:rPr>
-          <w:rFonts w:ascii="標楷體" w:eastAsia="標楷體" w:hAnsi="標楷體" w:hint="eastAsia"/>
-          <w:szCs w:val="24"/>
-        </w:rPr>
-        <w:t>郭宗育</w:t>
-      </w:r>
-    </w:p>
     <w:tbl>
       <w:tblPr>
         <w:tblStyle w:val="a3"/>
@@ -53,14 +38,15 @@
         <w:tblLook w:val="04A0" w:firstRow="1" w:lastRow="0" w:firstColumn="1" w:lastColumn="0" w:noHBand="0" w:noVBand="1"/>
       </w:tblPr>
       <w:tblGrid>
-        <w:gridCol w:w="959"/>
-        <w:gridCol w:w="1559"/>
-        <w:gridCol w:w="5844"/>
+        <w:gridCol w:w="534"/>
+        <w:gridCol w:w="992"/>
+        <w:gridCol w:w="992"/>
+        <w:gridCol w:w="6004"/>
       </w:tblGrid>
       <w:tr>
         <w:tc>
           <w:tcPr>
-            <w:tcW w:w="959" w:type="dxa"/>
+            <w:tcW w:w="534" w:type="dxa"/>
           </w:tcPr>
           <w:p>
             <w:pPr>
@@ -80,7 +66,7 @@
         </w:tc>
         <w:tc>
           <w:tcPr>
-            <w:tcW w:w="1559" w:type="dxa"/>
+            <w:tcW w:w="992" w:type="dxa"/>
           </w:tcPr>
           <w:p>
             <w:pPr>
@@ -96,6 +82,64 @@
               </w:rPr>
               <w:t>時數</w:t>
             </w:r>
+          </w:p>
+          <w:p>
+            <w:pPr>
+              <w:rPr>
+                <w:rFonts w:ascii="標楷體" w:eastAsia="標楷體" w:hAnsi="標楷體"/>
+                <w:szCs w:val="24"/>
+              </w:rPr>
+            </w:pPr>
+            <w:r>
+              <w:rPr>
+                <w:rFonts w:ascii="標楷體" w:eastAsia="標楷體" w:hAnsi="標楷體" w:hint="eastAsia"/>
+                <w:szCs w:val="24"/>
+              </w:rPr>
+              <w:t>郭宗裕(小時)</w:t>
+            </w:r>
+          </w:p>
+        </w:tc>
+        <w:tc>
+          <w:tcPr>
+            <w:tcW w:w="992" w:type="dxa"/>
+          </w:tcPr>
+          <w:p>
+            <w:pPr>
+              <w:rPr>
+                <w:rFonts w:ascii="標楷體" w:eastAsia="標楷體" w:hAnsi="標楷體"/>
+                <w:szCs w:val="24"/>
+              </w:rPr>
+            </w:pPr>
+            <w:r>
+              <w:rPr>
+                <w:rFonts w:ascii="標楷體" w:eastAsia="標楷體" w:hAnsi="標楷體" w:hint="eastAsia"/>
+                <w:szCs w:val="24"/>
+              </w:rPr>
+              <w:t>時數</w:t>
+            </w:r>
+          </w:p>
+          <w:p>
+            <w:pPr>
+              <w:rPr>
+                <w:rFonts w:ascii="標楷體" w:eastAsia="標楷體" w:hAnsi="標楷體"/>
+                <w:szCs w:val="24"/>
+              </w:rPr>
+            </w:pPr>
+            <w:r>
+              <w:rPr>
+                <w:rFonts w:ascii="標楷體" w:eastAsia="標楷體" w:hAnsi="標楷體" w:hint="eastAsia"/>
+                <w:szCs w:val="24"/>
+              </w:rPr>
+              <w:t>徐紹崴</w:t>
+            </w:r>
+          </w:p>
+          <w:p>
+            <w:pPr>
+              <w:rPr>
+                <w:rFonts w:ascii="標楷體" w:eastAsia="標楷體" w:hAnsi="標楷體" w:hint="eastAsia"/>
+                <w:szCs w:val="24"/>
+              </w:rPr>
+            </w:pPr>
             <w:r>
               <w:rPr>
                 <w:rFonts w:ascii="標楷體" w:eastAsia="標楷體" w:hAnsi="標楷體" w:hint="eastAsia"/>
@@ -107,7 +151,7 @@
         </w:tc>
         <w:tc>
           <w:tcPr>
-            <w:tcW w:w="5844" w:type="dxa"/>
+            <w:tcW w:w="6004" w:type="dxa"/>
           </w:tcPr>
           <w:p>
             <w:pPr>
@@ -129,7 +173,7 @@
       <w:tr>
         <w:tc>
           <w:tcPr>
-            <w:tcW w:w="959" w:type="dxa"/>
+            <w:tcW w:w="534" w:type="dxa"/>
           </w:tcPr>
           <w:p>
             <w:pPr>
@@ -149,7 +193,7 @@
         </w:tc>
         <w:tc>
           <w:tcPr>
-            <w:tcW w:w="1559" w:type="dxa"/>
+            <w:tcW w:w="992" w:type="dxa"/>
           </w:tcPr>
           <w:p>
             <w:pPr>
@@ -169,7 +213,27 @@
         </w:tc>
         <w:tc>
           <w:tcPr>
-            <w:tcW w:w="5844" w:type="dxa"/>
+            <w:tcW w:w="992" w:type="dxa"/>
+          </w:tcPr>
+          <w:p>
+            <w:pPr>
+              <w:rPr>
+                <w:rFonts w:ascii="標楷體" w:eastAsia="標楷體" w:hAnsi="標楷體" w:hint="eastAsia"/>
+                <w:szCs w:val="24"/>
+              </w:rPr>
+            </w:pPr>
+            <w:r>
+              <w:rPr>
+                <w:rFonts w:ascii="標楷體" w:eastAsia="標楷體" w:hAnsi="標楷體" w:hint="eastAsia"/>
+                <w:szCs w:val="24"/>
+              </w:rPr>
+              <w:t>3</w:t>
+            </w:r>
+          </w:p>
+        </w:tc>
+        <w:tc>
+          <w:tcPr>
+            <w:tcW w:w="6004" w:type="dxa"/>
           </w:tcPr>
           <w:p>
             <w:pPr>
@@ -212,7 +276,7 @@
       <w:tr>
         <w:tc>
           <w:tcPr>
-            <w:tcW w:w="959" w:type="dxa"/>
+            <w:tcW w:w="534" w:type="dxa"/>
           </w:tcPr>
           <w:p>
             <w:pPr>
@@ -232,7 +296,7 @@
         </w:tc>
         <w:tc>
           <w:tcPr>
-            <w:tcW w:w="1559" w:type="dxa"/>
+            <w:tcW w:w="992" w:type="dxa"/>
           </w:tcPr>
           <w:p>
             <w:pPr>
@@ -252,28 +316,41 @@
         </w:tc>
         <w:tc>
           <w:tcPr>
-            <w:tcW w:w="5844" w:type="dxa"/>
-          </w:tcPr>
-          <w:p>
-            <w:pPr>
-              <w:rPr>
-                <w:rFonts w:ascii="標楷體" w:eastAsia="標楷體" w:hAnsi="標楷體"/>
-                <w:szCs w:val="24"/>
-              </w:rPr>
-            </w:pPr>
-            <w:r>
-              <w:rPr>
-                <w:rFonts w:ascii="標楷體" w:eastAsia="標楷體" w:hAnsi="標楷體" w:hint="eastAsia"/>
-                <w:szCs w:val="24"/>
-              </w:rPr>
-              <w:t>確定分組、題目，完成</w:t>
-            </w:r>
-            <w:r>
-              <w:rPr>
-                <w:rFonts w:ascii="標楷體" w:eastAsia="標楷體" w:hAnsi="標楷體" w:hint="eastAsia"/>
-                <w:szCs w:val="24"/>
-              </w:rPr>
-              <w:t>G</w:t>
+            <w:tcW w:w="992" w:type="dxa"/>
+          </w:tcPr>
+          <w:p>
+            <w:pPr>
+              <w:rPr>
+                <w:rFonts w:ascii="標楷體" w:eastAsia="標楷體" w:hAnsi="標楷體" w:hint="eastAsia"/>
+                <w:szCs w:val="24"/>
+              </w:rPr>
+            </w:pPr>
+            <w:r>
+              <w:rPr>
+                <w:rFonts w:ascii="標楷體" w:eastAsia="標楷體" w:hAnsi="標楷體" w:hint="eastAsia"/>
+                <w:szCs w:val="24"/>
+              </w:rPr>
+              <w:t>4</w:t>
+            </w:r>
+          </w:p>
+        </w:tc>
+        <w:tc>
+          <w:tcPr>
+            <w:tcW w:w="6004" w:type="dxa"/>
+          </w:tcPr>
+          <w:p>
+            <w:pPr>
+              <w:rPr>
+                <w:rFonts w:ascii="標楷體" w:eastAsia="標楷體" w:hAnsi="標楷體"/>
+                <w:szCs w:val="24"/>
+              </w:rPr>
+            </w:pPr>
+            <w:r>
+              <w:rPr>
+                <w:rFonts w:ascii="標楷體" w:eastAsia="標楷體" w:hAnsi="標楷體" w:hint="eastAsia"/>
+                <w:szCs w:val="24"/>
+              </w:rPr>
+              <w:t>確定分組、題目，完成G</w:t>
             </w:r>
             <w:r>
               <w:rPr>
@@ -295,7 +372,7 @@
       <w:tr>
         <w:tc>
           <w:tcPr>
-            <w:tcW w:w="959" w:type="dxa"/>
+            <w:tcW w:w="534" w:type="dxa"/>
           </w:tcPr>
           <w:p>
             <w:pPr>
@@ -315,7 +392,7 @@
         </w:tc>
         <w:tc>
           <w:tcPr>
-            <w:tcW w:w="1559" w:type="dxa"/>
+            <w:tcW w:w="992" w:type="dxa"/>
           </w:tcPr>
           <w:p>
             <w:pPr>
@@ -335,28 +412,41 @@
         </w:tc>
         <w:tc>
           <w:tcPr>
-            <w:tcW w:w="5844" w:type="dxa"/>
-          </w:tcPr>
-          <w:p>
-            <w:pPr>
-              <w:rPr>
-                <w:rFonts w:ascii="標楷體" w:eastAsia="標楷體" w:hAnsi="標楷體"/>
-                <w:szCs w:val="24"/>
-              </w:rPr>
-            </w:pPr>
-            <w:r>
-              <w:rPr>
-                <w:rFonts w:ascii="標楷體" w:eastAsia="標楷體" w:hAnsi="標楷體" w:hint="eastAsia"/>
-                <w:szCs w:val="24"/>
-              </w:rPr>
-              <w:t>放入地圖、</w:t>
-            </w:r>
-            <w:r>
-              <w:rPr>
-                <w:rFonts w:ascii="標楷體" w:eastAsia="標楷體" w:hAnsi="標楷體" w:hint="eastAsia"/>
-                <w:szCs w:val="24"/>
-              </w:rPr>
-              <w:t>角色</w:t>
+            <w:tcW w:w="992" w:type="dxa"/>
+          </w:tcPr>
+          <w:p>
+            <w:pPr>
+              <w:rPr>
+                <w:rFonts w:ascii="標楷體" w:eastAsia="標楷體" w:hAnsi="標楷體" w:hint="eastAsia"/>
+                <w:szCs w:val="24"/>
+              </w:rPr>
+            </w:pPr>
+            <w:r>
+              <w:rPr>
+                <w:rFonts w:ascii="標楷體" w:eastAsia="標楷體" w:hAnsi="標楷體" w:hint="eastAsia"/>
+                <w:szCs w:val="24"/>
+              </w:rPr>
+              <w:t>2</w:t>
+            </w:r>
+          </w:p>
+        </w:tc>
+        <w:tc>
+          <w:tcPr>
+            <w:tcW w:w="6004" w:type="dxa"/>
+          </w:tcPr>
+          <w:p>
+            <w:pPr>
+              <w:rPr>
+                <w:rFonts w:ascii="標楷體" w:eastAsia="標楷體" w:hAnsi="標楷體"/>
+                <w:szCs w:val="24"/>
+              </w:rPr>
+            </w:pPr>
+            <w:r>
+              <w:rPr>
+                <w:rFonts w:ascii="標楷體" w:eastAsia="標楷體" w:hAnsi="標楷體" w:hint="eastAsia"/>
+                <w:szCs w:val="24"/>
+              </w:rPr>
+              <w:t>放入地圖、角色</w:t>
             </w:r>
           </w:p>
           <w:p>
@@ -379,23 +469,7 @@
                 <w:color w:val="FF0000"/>
                 <w:szCs w:val="24"/>
               </w:rPr>
-              <w:t>添加</w:t>
-            </w:r>
-            <w:r>
-              <w:rPr>
-                <w:rFonts w:ascii="標楷體" w:eastAsia="標楷體" w:hAnsi="標楷體" w:hint="eastAsia"/>
-                <w:color w:val="FF0000"/>
-                <w:szCs w:val="24"/>
-              </w:rPr>
-              <w:t>角色</w:t>
-            </w:r>
-            <w:r>
-              <w:rPr>
-                <w:rFonts w:ascii="標楷體" w:eastAsia="標楷體" w:hAnsi="標楷體" w:hint="eastAsia"/>
-                <w:color w:val="FF0000"/>
-                <w:szCs w:val="24"/>
-              </w:rPr>
-              <w:t>動畫</w:t>
+              <w:t>添加角色動畫</w:t>
             </w:r>
           </w:p>
           <w:p>
@@ -425,28 +499,7 @@
                 <w:rFonts w:ascii="標楷體" w:eastAsia="標楷體" w:hAnsi="標楷體" w:hint="eastAsia"/>
                 <w:szCs w:val="24"/>
               </w:rPr>
-              <w:t>(如果</w:t>
-            </w:r>
-            <w:r>
-              <w:rPr>
-                <w:rFonts w:ascii="標楷體" w:eastAsia="標楷體" w:hAnsi="標楷體" w:hint="eastAsia"/>
-                <w:szCs w:val="24"/>
-              </w:rPr>
-              <w:t>沒有地圖可以跨越，角色會</w:t>
-            </w:r>
-            <w:r>
-              <w:rPr>
-                <w:rFonts w:ascii="標楷體" w:eastAsia="標楷體" w:hAnsi="標楷體" w:hint="eastAsia"/>
-                <w:szCs w:val="24"/>
-              </w:rPr>
-              <w:t>停止在屏幕邊界</w:t>
-            </w:r>
-            <w:r>
-              <w:rPr>
-                <w:rFonts w:ascii="標楷體" w:eastAsia="標楷體" w:hAnsi="標楷體" w:hint="eastAsia"/>
-                <w:szCs w:val="24"/>
-              </w:rPr>
-              <w:t>)</w:t>
+              <w:t>(如果沒有地圖可以跨越，角色會停止在屏幕邊界)</w:t>
             </w:r>
           </w:p>
           <w:p>
@@ -494,7 +547,7 @@
       <w:tr>
         <w:tc>
           <w:tcPr>
-            <w:tcW w:w="959" w:type="dxa"/>
+            <w:tcW w:w="534" w:type="dxa"/>
           </w:tcPr>
           <w:p>
             <w:pPr>
@@ -514,69 +567,61 @@
         </w:tc>
         <w:tc>
           <w:tcPr>
-            <w:tcW w:w="1559" w:type="dxa"/>
-          </w:tcPr>
-          <w:p>
-            <w:pPr>
-              <w:rPr>
-                <w:rFonts w:ascii="標楷體" w:eastAsia="標楷體" w:hAnsi="標楷體"/>
-                <w:szCs w:val="24"/>
-              </w:rPr>
-            </w:pPr>
-            <w:r>
-              <w:rPr>
-                <w:rFonts w:ascii="標楷體" w:eastAsia="標楷體" w:hAnsi="標楷體" w:hint="eastAsia"/>
-                <w:szCs w:val="24"/>
-              </w:rPr>
-              <w:t>1</w:t>
-            </w:r>
-            <w:r>
-              <w:rPr>
-                <w:rFonts w:ascii="標楷體" w:eastAsia="標楷體" w:hAnsi="標楷體" w:hint="eastAsia"/>
-                <w:szCs w:val="24"/>
-              </w:rPr>
-              <w:t>0</w:t>
-            </w:r>
-          </w:p>
-        </w:tc>
-        <w:tc>
-          <w:tcPr>
-            <w:tcW w:w="5844" w:type="dxa"/>
-          </w:tcPr>
-          <w:p>
-            <w:pPr>
-              <w:rPr>
-                <w:rFonts w:ascii="標楷體" w:eastAsia="標楷體" w:hAnsi="標楷體"/>
-                <w:szCs w:val="24"/>
-              </w:rPr>
-            </w:pPr>
-            <w:r>
-              <w:rPr>
-                <w:rFonts w:ascii="標楷體" w:eastAsia="標楷體" w:hAnsi="標楷體" w:hint="eastAsia"/>
-                <w:szCs w:val="24"/>
-              </w:rPr>
-              <w:t>新增</w:t>
-            </w:r>
-            <w:r>
-              <w:rPr>
-                <w:rFonts w:ascii="標楷體" w:eastAsia="標楷體" w:hAnsi="標楷體" w:hint="eastAsia"/>
-                <w:szCs w:val="24"/>
-              </w:rPr>
-              <w:t>圖層</w:t>
-            </w:r>
-            <w:r>
-              <w:rPr>
-                <w:rFonts w:ascii="標楷體" w:eastAsia="標楷體" w:hAnsi="標楷體" w:hint="eastAsia"/>
-                <w:szCs w:val="24"/>
-              </w:rPr>
-              <w:t>概念，</w:t>
-            </w:r>
-            <w:r>
-              <w:rPr>
-                <w:rFonts w:ascii="標楷體" w:eastAsia="標楷體" w:hAnsi="標楷體" w:hint="eastAsia"/>
-                <w:szCs w:val="24"/>
-              </w:rPr>
-              <w:t>實作l</w:t>
+            <w:tcW w:w="992" w:type="dxa"/>
+          </w:tcPr>
+          <w:p>
+            <w:pPr>
+              <w:rPr>
+                <w:rFonts w:ascii="標楷體" w:eastAsia="標楷體" w:hAnsi="標楷體"/>
+                <w:szCs w:val="24"/>
+              </w:rPr>
+            </w:pPr>
+            <w:r>
+              <w:rPr>
+                <w:rFonts w:ascii="標楷體" w:eastAsia="標楷體" w:hAnsi="標楷體" w:hint="eastAsia"/>
+                <w:szCs w:val="24"/>
+              </w:rPr>
+              <w:t>10</w:t>
+            </w:r>
+          </w:p>
+        </w:tc>
+        <w:tc>
+          <w:tcPr>
+            <w:tcW w:w="992" w:type="dxa"/>
+          </w:tcPr>
+          <w:p>
+            <w:pPr>
+              <w:rPr>
+                <w:rFonts w:ascii="標楷體" w:eastAsia="標楷體" w:hAnsi="標楷體" w:hint="eastAsia"/>
+                <w:szCs w:val="24"/>
+              </w:rPr>
+            </w:pPr>
+            <w:r>
+              <w:rPr>
+                <w:rFonts w:ascii="標楷體" w:eastAsia="標楷體" w:hAnsi="標楷體" w:hint="eastAsia"/>
+                <w:szCs w:val="24"/>
+              </w:rPr>
+              <w:t>4</w:t>
+            </w:r>
+          </w:p>
+        </w:tc>
+        <w:tc>
+          <w:tcPr>
+            <w:tcW w:w="6004" w:type="dxa"/>
+          </w:tcPr>
+          <w:p>
+            <w:pPr>
+              <w:rPr>
+                <w:rFonts w:ascii="標楷體" w:eastAsia="標楷體" w:hAnsi="標楷體"/>
+                <w:szCs w:val="24"/>
+              </w:rPr>
+            </w:pPr>
+            <w:r>
+              <w:rPr>
+                <w:rFonts w:ascii="標楷體" w:eastAsia="標楷體" w:hAnsi="標楷體" w:hint="eastAsia"/>
+                <w:szCs w:val="24"/>
+              </w:rPr>
+              <w:t>新增圖層概念，實作l</w:t>
             </w:r>
             <w:r>
               <w:rPr>
@@ -620,28 +665,7 @@
                 <w:rFonts w:ascii="標楷體" w:eastAsia="標楷體" w:hAnsi="標楷體" w:hint="eastAsia"/>
                 <w:szCs w:val="24"/>
               </w:rPr>
-              <w:t>如果地圖的</w:t>
-            </w:r>
-            <w:r>
-              <w:rPr>
-                <w:rFonts w:ascii="標楷體" w:eastAsia="標楷體" w:hAnsi="標楷體" w:hint="eastAsia"/>
-                <w:szCs w:val="24"/>
-              </w:rPr>
-              <w:t>寬度</w:t>
-            </w:r>
-            <w:r>
-              <w:rPr>
-                <w:rFonts w:ascii="標楷體" w:eastAsia="標楷體" w:hAnsi="標楷體" w:hint="eastAsia"/>
-                <w:szCs w:val="24"/>
-              </w:rPr>
-              <w:t>大於640，</w:t>
-            </w:r>
-            <w:r>
-              <w:rPr>
-                <w:rFonts w:ascii="標楷體" w:eastAsia="標楷體" w:hAnsi="標楷體" w:hint="eastAsia"/>
-                <w:szCs w:val="24"/>
-              </w:rPr>
-              <w:t>地圖具有卷軸效果</w:t>
+              <w:t>如果地圖的寬度大於640，地圖具有卷軸效果</w:t>
             </w:r>
           </w:p>
           <w:p>
@@ -665,7 +689,7 @@
       <w:tr>
         <w:tc>
           <w:tcPr>
-            <w:tcW w:w="959" w:type="dxa"/>
+            <w:tcW w:w="534" w:type="dxa"/>
           </w:tcPr>
           <w:p>
             <w:pPr>
@@ -685,34 +709,48 @@
         </w:tc>
         <w:tc>
           <w:tcPr>
-            <w:tcW w:w="1559" w:type="dxa"/>
-          </w:tcPr>
-          <w:p>
-            <w:pPr>
-              <w:rPr>
-                <w:rFonts w:ascii="標楷體" w:eastAsia="標楷體" w:hAnsi="標楷體"/>
-                <w:szCs w:val="24"/>
-              </w:rPr>
-            </w:pPr>
-            <w:r>
-              <w:rPr>
-                <w:rFonts w:ascii="標楷體" w:eastAsia="標楷體" w:hAnsi="標楷體" w:hint="eastAsia"/>
-                <w:szCs w:val="24"/>
-              </w:rPr>
-              <w:t>1</w:t>
-            </w:r>
-            <w:r>
-              <w:rPr>
-                <w:rFonts w:ascii="標楷體" w:eastAsia="標楷體" w:hAnsi="標楷體" w:hint="eastAsia"/>
-                <w:szCs w:val="24"/>
-              </w:rPr>
-              <w:t>2</w:t>
-            </w:r>
-          </w:p>
-        </w:tc>
-        <w:tc>
-          <w:tcPr>
-            <w:tcW w:w="5844" w:type="dxa"/>
+            <w:tcW w:w="992" w:type="dxa"/>
+          </w:tcPr>
+          <w:p>
+            <w:pPr>
+              <w:rPr>
+                <w:rFonts w:ascii="標楷體" w:eastAsia="標楷體" w:hAnsi="標楷體"/>
+                <w:szCs w:val="24"/>
+              </w:rPr>
+            </w:pPr>
+            <w:r>
+              <w:rPr>
+                <w:rFonts w:ascii="標楷體" w:eastAsia="標楷體" w:hAnsi="標楷體" w:hint="eastAsia"/>
+                <w:szCs w:val="24"/>
+              </w:rPr>
+              <w:t>12</w:t>
+            </w:r>
+          </w:p>
+        </w:tc>
+        <w:tc>
+          <w:tcPr>
+            <w:tcW w:w="992" w:type="dxa"/>
+          </w:tcPr>
+          <w:p>
+            <w:pPr>
+              <w:rPr>
+                <w:rFonts w:ascii="標楷體" w:eastAsia="標楷體" w:hAnsi="標楷體" w:hint="eastAsia"/>
+                <w:color w:val="FF0000"/>
+                <w:szCs w:val="24"/>
+              </w:rPr>
+            </w:pPr>
+            <w:r>
+              <w:rPr>
+                <w:rFonts w:ascii="標楷體" w:eastAsia="標楷體" w:hAnsi="標楷體" w:hint="eastAsia"/>
+                <w:szCs w:val="24"/>
+              </w:rPr>
+              <w:t>6</w:t>
+            </w:r>
+          </w:p>
+        </w:tc>
+        <w:tc>
+          <w:tcPr>
+            <w:tcW w:w="6004" w:type="dxa"/>
           </w:tcPr>
           <w:p>
             <w:pPr>
@@ -799,15 +837,7 @@
                 <w:color w:val="FF0000"/>
                 <w:szCs w:val="24"/>
               </w:rPr>
-              <w:t>函數化</w:t>
-            </w:r>
-            <w:r>
-              <w:rPr>
-                <w:rFonts w:ascii="標楷體" w:eastAsia="標楷體" w:hAnsi="標楷體" w:hint="eastAsia"/>
-                <w:color w:val="FF0000"/>
-                <w:szCs w:val="24"/>
-              </w:rPr>
-              <w:t>CDC的繪出文字</w:t>
+              <w:t>函數化CDC的繪出文字</w:t>
             </w:r>
           </w:p>
         </w:tc>
@@ -815,7 +845,7 @@
       <w:tr>
         <w:tc>
           <w:tcPr>
-            <w:tcW w:w="959" w:type="dxa"/>
+            <w:tcW w:w="534" w:type="dxa"/>
           </w:tcPr>
           <w:p>
             <w:pPr>
@@ -835,7 +865,7 @@
         </w:tc>
         <w:tc>
           <w:tcPr>
-            <w:tcW w:w="1559" w:type="dxa"/>
+            <w:tcW w:w="992" w:type="dxa"/>
           </w:tcPr>
           <w:p>
             <w:pPr>
@@ -855,7 +885,28 @@
         </w:tc>
         <w:tc>
           <w:tcPr>
-            <w:tcW w:w="5844" w:type="dxa"/>
+            <w:tcW w:w="992" w:type="dxa"/>
+          </w:tcPr>
+          <w:p>
+            <w:pPr>
+              <w:rPr>
+                <w:rFonts w:ascii="標楷體" w:eastAsia="標楷體" w:hAnsi="標楷體" w:hint="eastAsia"/>
+                <w:color w:val="FF0000"/>
+                <w:szCs w:val="24"/>
+              </w:rPr>
+            </w:pPr>
+            <w:r>
+              <w:rPr>
+                <w:rFonts w:ascii="標楷體" w:eastAsia="標楷體" w:hAnsi="標楷體" w:hint="eastAsia"/>
+                <w:szCs w:val="24"/>
+              </w:rPr>
+              <w:t>4</w:t>
+            </w:r>
+          </w:p>
+        </w:tc>
+        <w:tc>
+          <w:tcPr>
+            <w:tcW w:w="6004" w:type="dxa"/>
           </w:tcPr>
           <w:p>
             <w:pPr>
@@ -918,36 +969,22 @@
                 <w:rFonts w:ascii="標楷體" w:eastAsia="標楷體" w:hAnsi="標楷體" w:hint="eastAsia"/>
                 <w:szCs w:val="24"/>
               </w:rPr>
-              <w:t>修正</w:t>
-            </w:r>
-            <w:r>
-              <w:rPr>
-                <w:rFonts w:ascii="標楷體" w:eastAsia="標楷體" w:hAnsi="標楷體" w:hint="eastAsia"/>
-                <w:szCs w:val="24"/>
-              </w:rPr>
-              <w:t>CTimer，令其能以毫秒為單位計時</w:t>
-            </w:r>
-          </w:p>
-          <w:p>
-            <w:pPr>
-              <w:rPr>
-                <w:rFonts w:ascii="標楷體" w:eastAsia="標楷體" w:hAnsi="標楷體"/>
-                <w:szCs w:val="24"/>
-              </w:rPr>
-            </w:pPr>
-            <w:r>
-              <w:rPr>
-                <w:rFonts w:ascii="標楷體" w:eastAsia="標楷體" w:hAnsi="標楷體" w:hint="eastAsia"/>
-                <w:szCs w:val="24"/>
-              </w:rPr>
-              <w:t>解決轉換函式</w:t>
-            </w:r>
-            <w:r>
-              <w:rPr>
-                <w:rFonts w:ascii="標楷體" w:eastAsia="標楷體" w:hAnsi="標楷體" w:hint="eastAsia"/>
-                <w:szCs w:val="24"/>
-              </w:rPr>
-              <w:t>(</w:t>
+              <w:t>修正CTimer，令其能以毫秒為單位計時</w:t>
+            </w:r>
+          </w:p>
+          <w:p>
+            <w:pPr>
+              <w:rPr>
+                <w:rFonts w:ascii="標楷體" w:eastAsia="標楷體" w:hAnsi="標楷體"/>
+                <w:szCs w:val="24"/>
+              </w:rPr>
+            </w:pPr>
+            <w:r>
+              <w:rPr>
+                <w:rFonts w:ascii="標楷體" w:eastAsia="標楷體" w:hAnsi="標楷體" w:hint="eastAsia"/>
+                <w:szCs w:val="24"/>
+              </w:rPr>
+              <w:t>解決轉換函式(</w:t>
             </w:r>
             <w:r>
               <w:rPr>
@@ -975,21 +1012,7 @@
                 <w:rFonts w:ascii="標楷體" w:eastAsia="標楷體" w:hAnsi="標楷體" w:hint="eastAsia"/>
                 <w:szCs w:val="24"/>
               </w:rPr>
-              <w:t>)</w:t>
-            </w:r>
-            <w:r>
-              <w:rPr>
-                <w:rFonts w:ascii="標楷體" w:eastAsia="標楷體" w:hAnsi="標楷體" w:hint="eastAsia"/>
-                <w:szCs w:val="24"/>
-              </w:rPr>
-              <w:t>產生</w:t>
-            </w:r>
-            <w:r>
-              <w:rPr>
-                <w:rFonts w:ascii="標楷體" w:eastAsia="標楷體" w:hAnsi="標楷體" w:hint="eastAsia"/>
-                <w:szCs w:val="24"/>
-              </w:rPr>
-              <w:t>的m</w:t>
+              <w:t>)產生的m</w:t>
             </w:r>
             <w:r>
               <w:rPr>
@@ -1004,7 +1027,7 @@
       <w:tr>
         <w:tc>
           <w:tcPr>
-            <w:tcW w:w="959" w:type="dxa"/>
+            <w:tcW w:w="534" w:type="dxa"/>
           </w:tcPr>
           <w:p>
             <w:pPr>
@@ -1024,7 +1047,7 @@
         </w:tc>
         <w:tc>
           <w:tcPr>
-            <w:tcW w:w="1559" w:type="dxa"/>
+            <w:tcW w:w="992" w:type="dxa"/>
           </w:tcPr>
           <w:p>
             <w:pPr>
@@ -1044,7 +1067,27 @@
         </w:tc>
         <w:tc>
           <w:tcPr>
-            <w:tcW w:w="5844" w:type="dxa"/>
+            <w:tcW w:w="992" w:type="dxa"/>
+          </w:tcPr>
+          <w:p>
+            <w:pPr>
+              <w:rPr>
+                <w:rFonts w:ascii="標楷體" w:eastAsia="標楷體" w:hAnsi="標楷體" w:hint="eastAsia"/>
+                <w:szCs w:val="24"/>
+              </w:rPr>
+            </w:pPr>
+            <w:r>
+              <w:rPr>
+                <w:rFonts w:ascii="標楷體" w:eastAsia="標楷體" w:hAnsi="標楷體" w:hint="eastAsia"/>
+                <w:szCs w:val="24"/>
+              </w:rPr>
+              <w:t>2</w:t>
+            </w:r>
+          </w:p>
+        </w:tc>
+        <w:tc>
+          <w:tcPr>
+            <w:tcW w:w="6004" w:type="dxa"/>
           </w:tcPr>
           <w:p>
             <w:pPr>
@@ -1072,14 +1115,7 @@
                 <w:rFonts w:ascii="標楷體" w:eastAsia="標楷體" w:hAnsi="標楷體" w:hint="eastAsia"/>
                 <w:szCs w:val="24"/>
               </w:rPr>
-              <w:t>，方便讀取動</w:t>
-            </w:r>
-            <w:r>
-              <w:rPr>
-                <w:rFonts w:ascii="標楷體" w:eastAsia="標楷體" w:hAnsi="標楷體" w:hint="eastAsia"/>
-                <w:szCs w:val="24"/>
-              </w:rPr>
-              <w:t>畫</w:t>
+              <w:t>，方便讀取動畫</w:t>
             </w:r>
           </w:p>
           <w:p>
@@ -1122,14 +1158,7 @@
                 <w:rFonts w:ascii="標楷體" w:eastAsia="標楷體" w:hAnsi="標楷體" w:hint="eastAsia"/>
                 <w:szCs w:val="24"/>
               </w:rPr>
-              <w:t>、試放</w:t>
-            </w:r>
-            <w:r>
-              <w:rPr>
-                <w:rFonts w:ascii="標楷體" w:eastAsia="標楷體" w:hAnsi="標楷體" w:hint="eastAsia"/>
-                <w:szCs w:val="24"/>
-              </w:rPr>
-              <w:t>Bo</w:t>
+              <w:t>、試放Bo</w:t>
             </w:r>
             <w:r>
               <w:rPr>
@@ -1151,21 +1180,7 @@
                 <w:rFonts w:ascii="標楷體" w:eastAsia="標楷體" w:hAnsi="標楷體" w:hint="eastAsia"/>
                 <w:szCs w:val="24"/>
               </w:rPr>
-              <w:t>實作</w:t>
-            </w:r>
-            <w:r>
-              <w:rPr>
-                <w:rFonts w:ascii="標楷體" w:eastAsia="標楷體" w:hAnsi="標楷體" w:hint="eastAsia"/>
-                <w:szCs w:val="24"/>
-              </w:rPr>
-              <w:t>Dialog以及CDialogManager，</w:t>
-            </w:r>
-            <w:r>
-              <w:rPr>
-                <w:rFonts w:ascii="標楷體" w:eastAsia="標楷體" w:hAnsi="標楷體" w:hint="eastAsia"/>
-                <w:szCs w:val="24"/>
-              </w:rPr>
-              <w:t>負責進行對話</w:t>
+              <w:t>實作Dialog以及CDialogManager，負責進行對話</w:t>
             </w:r>
           </w:p>
           <w:p>
@@ -1181,6 +1196,38 @@
                 <w:szCs w:val="24"/>
               </w:rPr>
               <w:t>能夠進行簡單的對話</w:t>
+            </w:r>
+          </w:p>
+          <w:p>
+            <w:pPr>
+              <w:rPr>
+                <w:rFonts w:ascii="標楷體" w:eastAsia="標楷體" w:hAnsi="標楷體" w:hint="eastAsia"/>
+                <w:szCs w:val="24"/>
+              </w:rPr>
+            </w:pPr>
+            <w:r>
+              <w:rPr>
+                <w:rFonts w:ascii="標楷體" w:eastAsia="標楷體" w:hAnsi="標楷體" w:hint="eastAsia"/>
+                <w:color w:val="FF0000"/>
+                <w:szCs w:val="24"/>
+              </w:rPr>
+              <w:t>D</w:t>
+            </w:r>
+            <w:r>
+              <w:rPr>
+                <w:rFonts w:ascii="標楷體" w:eastAsia="標楷體" w:hAnsi="標楷體"/>
+                <w:color w:val="FF0000"/>
+                <w:szCs w:val="24"/>
+              </w:rPr>
+              <w:t>ialog</w:t>
+            </w:r>
+            <w:r>
+              <w:rPr>
+                <w:rFonts w:ascii="標楷體" w:eastAsia="標楷體" w:hAnsi="標楷體" w:hint="eastAsia"/>
+                <w:color w:val="FF0000"/>
+                <w:szCs w:val="24"/>
+              </w:rPr>
+              <w:t>文本</w:t>
             </w:r>
           </w:p>
         </w:tc>
@@ -1188,7 +1235,7 @@
       <w:tr>
         <w:tc>
           <w:tcPr>
-            <w:tcW w:w="959" w:type="dxa"/>
+            <w:tcW w:w="534" w:type="dxa"/>
           </w:tcPr>
           <w:p>
             <w:pPr>
@@ -1208,7 +1255,7 @@
         </w:tc>
         <w:tc>
           <w:tcPr>
-            <w:tcW w:w="1559" w:type="dxa"/>
+            <w:tcW w:w="992" w:type="dxa"/>
           </w:tcPr>
           <w:p>
             <w:pPr>
@@ -1228,7 +1275,28 @@
         </w:tc>
         <w:tc>
           <w:tcPr>
-            <w:tcW w:w="5844" w:type="dxa"/>
+            <w:tcW w:w="992" w:type="dxa"/>
+          </w:tcPr>
+          <w:p>
+            <w:pPr>
+              <w:rPr>
+                <w:rFonts w:ascii="標楷體" w:eastAsia="標楷體" w:hAnsi="標楷體" w:hint="eastAsia"/>
+                <w:color w:val="FF0000"/>
+                <w:szCs w:val="24"/>
+              </w:rPr>
+            </w:pPr>
+            <w:r>
+              <w:rPr>
+                <w:rFonts w:ascii="標楷體" w:eastAsia="標楷體" w:hAnsi="標楷體" w:hint="eastAsia"/>
+                <w:szCs w:val="24"/>
+              </w:rPr>
+              <w:t>10</w:t>
+            </w:r>
+          </w:p>
+        </w:tc>
+        <w:tc>
+          <w:tcPr>
+            <w:tcW w:w="6004" w:type="dxa"/>
           </w:tcPr>
           <w:p>
             <w:pPr>
@@ -1292,67 +1360,56 @@
                 <w:rFonts w:ascii="標楷體" w:eastAsia="標楷體" w:hAnsi="標楷體" w:hint="eastAsia"/>
                 <w:szCs w:val="24"/>
               </w:rPr>
-              <w:t>以txt文本讀</w:t>
-            </w:r>
-            <w:r>
-              <w:rPr>
-                <w:rFonts w:ascii="標楷體" w:eastAsia="標楷體" w:hAnsi="標楷體" w:hint="eastAsia"/>
-                <w:szCs w:val="24"/>
-              </w:rPr>
-              <w:t>取對話，</w:t>
-            </w:r>
-            <w:r>
-              <w:rPr>
-                <w:rFonts w:ascii="標楷體" w:eastAsia="標楷體" w:hAnsi="標楷體" w:hint="eastAsia"/>
-                <w:szCs w:val="24"/>
-              </w:rPr>
-              <w:t>並可以逐字顯示在螢幕上</w:t>
-            </w:r>
-          </w:p>
-          <w:p>
-            <w:pPr>
-              <w:rPr>
-                <w:rFonts w:ascii="標楷體" w:eastAsia="標楷體" w:hAnsi="標楷體"/>
-                <w:szCs w:val="24"/>
-              </w:rPr>
-            </w:pPr>
-            <w:r>
-              <w:rPr>
-                <w:rFonts w:ascii="標楷體" w:eastAsia="標楷體" w:hAnsi="標楷體" w:hint="eastAsia"/>
-                <w:szCs w:val="24"/>
-              </w:rPr>
-              <w:t>解決</w:t>
-            </w:r>
-            <w:r>
-              <w:rPr>
-                <w:rFonts w:ascii="標楷體" w:eastAsia="標楷體" w:hAnsi="標楷體" w:hint="eastAsia"/>
-                <w:szCs w:val="24"/>
-              </w:rPr>
-              <w:t>對話</w:t>
-            </w:r>
-            <w:r>
-              <w:rPr>
-                <w:rFonts w:ascii="標楷體" w:eastAsia="標楷體" w:hAnsi="標楷體" w:hint="eastAsia"/>
-                <w:szCs w:val="24"/>
-              </w:rPr>
-              <w:t>因為中、英文大小不依產生的亂碼問題</w:t>
-            </w:r>
-          </w:p>
-          <w:p>
-            <w:pPr>
-              <w:rPr>
-                <w:rFonts w:ascii="標楷體" w:eastAsia="標楷體" w:hAnsi="標楷體"/>
-                <w:color w:val="FF0000"/>
-                <w:szCs w:val="24"/>
-              </w:rPr>
-            </w:pPr>
-            <w:r>
-              <w:rPr>
-                <w:rFonts w:ascii="標楷體" w:eastAsia="標楷體" w:hAnsi="標楷體" w:hint="eastAsia"/>
-                <w:color w:val="FF0000"/>
-                <w:szCs w:val="24"/>
-              </w:rPr>
-              <w:t>一段對話結束時，有提示提醒使用者可以繼續下一句對話</w:t>
+              <w:t>以txt文本讀取對話，並可以逐字顯示在螢幕上</w:t>
+            </w:r>
+          </w:p>
+          <w:p>
+            <w:pPr>
+              <w:rPr>
+                <w:rFonts w:ascii="標楷體" w:eastAsia="標楷體" w:hAnsi="標楷體"/>
+                <w:szCs w:val="24"/>
+              </w:rPr>
+            </w:pPr>
+            <w:r>
+              <w:rPr>
+                <w:rFonts w:ascii="標楷體" w:eastAsia="標楷體" w:hAnsi="標楷體" w:hint="eastAsia"/>
+                <w:szCs w:val="24"/>
+              </w:rPr>
+              <w:t>解決對話因為中、英文大小不依產生的亂碼問題</w:t>
+            </w:r>
+          </w:p>
+          <w:p>
+            <w:pPr>
+              <w:rPr>
+                <w:rFonts w:ascii="標楷體" w:eastAsia="標楷體" w:hAnsi="標楷體"/>
+                <w:color w:val="FF0000"/>
+                <w:szCs w:val="24"/>
+              </w:rPr>
+            </w:pPr>
+            <w:r>
+              <w:rPr>
+                <w:rFonts w:ascii="標楷體" w:eastAsia="標楷體" w:hAnsi="標楷體" w:hint="eastAsia"/>
+                <w:color w:val="FF0000"/>
+                <w:szCs w:val="24"/>
+              </w:rPr>
+              <w:t>一段對話結束時，有提示</w:t>
+            </w:r>
+          </w:p>
+          <w:p>
+            <w:pPr>
+              <w:rPr>
+                <w:rFonts w:ascii="標楷體" w:eastAsia="標楷體" w:hAnsi="標楷體"/>
+                <w:color w:val="FF0000"/>
+                <w:szCs w:val="24"/>
+              </w:rPr>
+            </w:pPr>
+            <w:r>
+              <w:rPr>
+                <w:rFonts w:ascii="標楷體" w:eastAsia="標楷體" w:hAnsi="標楷體" w:hint="eastAsia"/>
+                <w:color w:val="FF0000"/>
+                <w:szCs w:val="24"/>
+              </w:rPr>
+              <w:t>提醒使用者可以繼續下一句對話</w:t>
             </w:r>
           </w:p>
           <w:p>
@@ -1377,54 +1434,71 @@
       <w:tr>
         <w:tc>
           <w:tcPr>
-            <w:tcW w:w="959" w:type="dxa"/>
-          </w:tcPr>
-          <w:p>
-            <w:pPr>
-              <w:rPr>
-                <w:rFonts w:ascii="標楷體" w:eastAsia="標楷體" w:hAnsi="標楷體"/>
-                <w:szCs w:val="24"/>
-              </w:rPr>
-            </w:pPr>
-            <w:r>
-              <w:rPr>
-                <w:rFonts w:ascii="標楷體" w:eastAsia="標楷體" w:hAnsi="標楷體" w:hint="eastAsia"/>
-                <w:szCs w:val="24"/>
-              </w:rPr>
+            <w:tcW w:w="534" w:type="dxa"/>
+          </w:tcPr>
+          <w:p>
+            <w:pPr>
+              <w:rPr>
+                <w:rFonts w:ascii="標楷體" w:eastAsia="標楷體" w:hAnsi="標楷體"/>
+                <w:szCs w:val="24"/>
+              </w:rPr>
+            </w:pPr>
+            <w:r>
+              <w:rPr>
+                <w:rFonts w:ascii="標楷體" w:eastAsia="標楷體" w:hAnsi="標楷體" w:hint="eastAsia"/>
+                <w:szCs w:val="24"/>
+              </w:rPr>
+              <w:lastRenderedPageBreak/>
               <w:t>9</w:t>
             </w:r>
           </w:p>
         </w:tc>
         <w:tc>
           <w:tcPr>
-            <w:tcW w:w="1559" w:type="dxa"/>
-          </w:tcPr>
-          <w:p>
-            <w:pPr>
-              <w:rPr>
-                <w:rFonts w:ascii="標楷體" w:eastAsia="標楷體" w:hAnsi="標楷體"/>
-                <w:szCs w:val="24"/>
-              </w:rPr>
-            </w:pPr>
-            <w:r>
-              <w:rPr>
-                <w:rFonts w:ascii="標楷體" w:eastAsia="標楷體" w:hAnsi="標楷體" w:hint="eastAsia"/>
-                <w:szCs w:val="24"/>
-              </w:rPr>
-              <w:t>1</w:t>
-            </w:r>
-            <w:r>
-              <w:rPr>
-                <w:rFonts w:ascii="標楷體" w:eastAsia="標楷體" w:hAnsi="標楷體" w:hint="eastAsia"/>
-                <w:szCs w:val="24"/>
-              </w:rPr>
-              <w:t>4</w:t>
-            </w:r>
-          </w:p>
-        </w:tc>
-        <w:tc>
-          <w:tcPr>
-            <w:tcW w:w="5844" w:type="dxa"/>
+            <w:tcW w:w="992" w:type="dxa"/>
+          </w:tcPr>
+          <w:p>
+            <w:pPr>
+              <w:rPr>
+                <w:rFonts w:ascii="標楷體" w:eastAsia="標楷體" w:hAnsi="標楷體"/>
+                <w:szCs w:val="24"/>
+              </w:rPr>
+            </w:pPr>
+            <w:r>
+              <w:rPr>
+                <w:rFonts w:ascii="標楷體" w:eastAsia="標楷體" w:hAnsi="標楷體" w:hint="eastAsia"/>
+                <w:szCs w:val="24"/>
+              </w:rPr>
+              <w:t>14</w:t>
+            </w:r>
+          </w:p>
+        </w:tc>
+        <w:tc>
+          <w:tcPr>
+            <w:tcW w:w="992" w:type="dxa"/>
+          </w:tcPr>
+          <w:p>
+            <w:pPr>
+              <w:rPr>
+                <w:rFonts w:ascii="標楷體" w:eastAsia="標楷體" w:hAnsi="標楷體" w:hint="eastAsia"/>
+                <w:color w:val="FF0000"/>
+                <w:szCs w:val="24"/>
+              </w:rPr>
+            </w:pPr>
+            <w:r>
+              <w:rPr>
+                <w:rFonts w:ascii="標楷體" w:eastAsia="標楷體" w:hAnsi="標楷體" w:hint="eastAsia"/>
+                <w:szCs w:val="24"/>
+              </w:rPr>
+              <w:t>8</w:t>
+            </w:r>
+            <w:bookmarkStart w:id="0" w:name="_GoBack"/>
+            <w:bookmarkEnd w:id="0"/>
+          </w:p>
+        </w:tc>
+        <w:tc>
+          <w:tcPr>
+            <w:tcW w:w="6004" w:type="dxa"/>
           </w:tcPr>
           <w:p>
             <w:pPr>
@@ -1455,7 +1529,6 @@
                 <w:rFonts w:ascii="標楷體" w:eastAsia="標楷體" w:hAnsi="標楷體" w:hint="eastAsia"/>
                 <w:szCs w:val="24"/>
               </w:rPr>
-              <w:lastRenderedPageBreak/>
               <w:t>新增Bo</w:t>
             </w:r>
             <w:r>
@@ -1470,57 +1543,22 @@
                 <w:rFonts w:ascii="標楷體" w:eastAsia="標楷體" w:hAnsi="標楷體" w:hint="eastAsia"/>
                 <w:szCs w:val="24"/>
               </w:rPr>
-              <w:t>-</w:t>
-            </w:r>
-            <w:r>
-              <w:rPr>
-                <w:rFonts w:ascii="標楷體" w:eastAsia="標楷體" w:hAnsi="標楷體" w:hint="eastAsia"/>
-                <w:szCs w:val="24"/>
-              </w:rPr>
-              <w:t>女老師</w:t>
-            </w:r>
-            <w:r>
-              <w:rPr>
-                <w:rFonts w:ascii="標楷體" w:eastAsia="標楷體" w:hAnsi="標楷體" w:hint="eastAsia"/>
-                <w:szCs w:val="24"/>
-              </w:rPr>
-              <w:t>，</w:t>
-            </w:r>
-            <w:r>
-              <w:rPr>
-                <w:rFonts w:ascii="標楷體" w:eastAsia="標楷體" w:hAnsi="標楷體" w:hint="eastAsia"/>
-                <w:szCs w:val="24"/>
-              </w:rPr>
-              <w:t>女老師可以丟</w:t>
-            </w:r>
-            <w:r>
-              <w:rPr>
-                <w:rFonts w:ascii="標楷體" w:eastAsia="標楷體" w:hAnsi="標楷體" w:hint="eastAsia"/>
-                <w:szCs w:val="24"/>
-              </w:rPr>
-              <w:t>子彈(遠東單字本)</w:t>
-            </w:r>
-          </w:p>
-          <w:p>
-            <w:pPr>
-              <w:rPr>
-                <w:rFonts w:ascii="標楷體" w:eastAsia="標楷體" w:hAnsi="標楷體"/>
-                <w:szCs w:val="24"/>
-              </w:rPr>
-            </w:pPr>
-            <w:r>
-              <w:rPr>
-                <w:rFonts w:ascii="標楷體" w:eastAsia="標楷體" w:hAnsi="標楷體" w:hint="eastAsia"/>
-                <w:szCs w:val="24"/>
-              </w:rPr>
-              <w:t>她可以丟出</w:t>
-            </w:r>
-            <w:r>
-              <w:rPr>
-                <w:rFonts w:ascii="標楷體" w:eastAsia="標楷體" w:hAnsi="標楷體" w:hint="eastAsia"/>
-                <w:szCs w:val="24"/>
-              </w:rPr>
-              <w:t>圓周運動的子彈</w:t>
+              <w:t>-女老師，女老師可以丟子彈(遠東單字本)</w:t>
+            </w:r>
+          </w:p>
+          <w:p>
+            <w:pPr>
+              <w:rPr>
+                <w:rFonts w:ascii="標楷體" w:eastAsia="標楷體" w:hAnsi="標楷體"/>
+                <w:szCs w:val="24"/>
+              </w:rPr>
+            </w:pPr>
+            <w:r>
+              <w:rPr>
+                <w:rFonts w:ascii="標楷體" w:eastAsia="標楷體" w:hAnsi="標楷體" w:hint="eastAsia"/>
+                <w:szCs w:val="24"/>
+              </w:rPr>
+              <w:t>她可以丟出圓周運動的子彈</w:t>
             </w:r>
           </w:p>
           <w:p>
@@ -1550,35 +1588,7 @@
                 <w:rFonts w:ascii="標楷體" w:eastAsia="標楷體" w:hAnsi="標楷體" w:hint="eastAsia"/>
                 <w:szCs w:val="24"/>
               </w:rPr>
-              <w:t>更新碰撞函式，解決</w:t>
-            </w:r>
-            <w:r>
-              <w:rPr>
-                <w:rFonts w:ascii="標楷體" w:eastAsia="標楷體" w:hAnsi="標楷體" w:hint="eastAsia"/>
-                <w:szCs w:val="24"/>
-              </w:rPr>
-              <w:t>大</w:t>
-            </w:r>
-            <w:r>
-              <w:rPr>
-                <w:rFonts w:ascii="標楷體" w:eastAsia="標楷體" w:hAnsi="標楷體" w:hint="eastAsia"/>
-                <w:szCs w:val="24"/>
-              </w:rPr>
-              <w:t>矩形碰到</w:t>
-            </w:r>
-            <w:r>
-              <w:rPr>
-                <w:rFonts w:ascii="標楷體" w:eastAsia="標楷體" w:hAnsi="標楷體" w:hint="eastAsia"/>
-                <w:szCs w:val="24"/>
-              </w:rPr>
-              <w:t>小</w:t>
-            </w:r>
-            <w:r>
-              <w:rPr>
-                <w:rFonts w:ascii="標楷體" w:eastAsia="標楷體" w:hAnsi="標楷體" w:hint="eastAsia"/>
-                <w:szCs w:val="24"/>
-              </w:rPr>
-              <w:t>矩形時碰撞失敗的問題</w:t>
+              <w:t>更新碰撞函式，解決大矩形碰到小矩形時碰撞失敗的問題</w:t>
             </w:r>
           </w:p>
           <w:p>
@@ -1651,14 +1661,7 @@
                 <w:rFonts w:ascii="標楷體" w:eastAsia="標楷體" w:hAnsi="標楷體" w:hint="eastAsia"/>
                 <w:szCs w:val="24"/>
               </w:rPr>
-              <w:t>可以與另一型的Npc進行對話，並且</w:t>
-            </w:r>
-            <w:r>
-              <w:rPr>
-                <w:rFonts w:ascii="標楷體" w:eastAsia="標楷體" w:hAnsi="標楷體" w:hint="eastAsia"/>
-                <w:szCs w:val="24"/>
-              </w:rPr>
-              <w:t>聽指定的音樂(該Npc為一音樂播放器)</w:t>
+              <w:t>可以與另一型的Npc進行對話，並且聽指定的音樂(該Npc為一音樂播放器)</w:t>
             </w:r>
           </w:p>
           <w:p>
@@ -1692,39 +1695,23 @@
                 <w:color w:val="FF0000"/>
                 <w:szCs w:val="24"/>
               </w:rPr>
-              <w:t>將</w:t>
-            </w:r>
-            <w:r>
-              <w:rPr>
-                <w:rFonts w:ascii="標楷體" w:eastAsia="標楷體" w:hAnsi="標楷體" w:hint="eastAsia"/>
-                <w:color w:val="FF0000"/>
-                <w:szCs w:val="24"/>
-              </w:rPr>
-              <w:t>以CDC繪出的</w:t>
-            </w:r>
-            <w:r>
-              <w:rPr>
-                <w:rFonts w:ascii="標楷體" w:eastAsia="標楷體" w:hAnsi="標楷體" w:hint="eastAsia"/>
-                <w:color w:val="FF0000"/>
-                <w:szCs w:val="24"/>
-              </w:rPr>
-              <w:t>數字圖像化</w:t>
-            </w:r>
-          </w:p>
-          <w:p>
-            <w:pPr>
-              <w:rPr>
-                <w:rFonts w:ascii="標楷體" w:eastAsia="標楷體" w:hAnsi="標楷體"/>
-                <w:szCs w:val="24"/>
-              </w:rPr>
-            </w:pPr>
-            <w:r>
-              <w:rPr>
-                <w:rFonts w:ascii="標楷體" w:eastAsia="標楷體" w:hAnsi="標楷體" w:hint="eastAsia"/>
-                <w:color w:val="FF0000"/>
-                <w:szCs w:val="24"/>
-              </w:rPr>
-              <w:t>Bu</w:t>
+              <w:t>將以CDC繪出的數字圖像化</w:t>
+            </w:r>
+          </w:p>
+          <w:p>
+            <w:pPr>
+              <w:rPr>
+                <w:rFonts w:ascii="標楷體" w:eastAsia="標楷體" w:hAnsi="標楷體" w:hint="eastAsia"/>
+                <w:szCs w:val="24"/>
+              </w:rPr>
+            </w:pPr>
+            <w:r>
+              <w:rPr>
+                <w:rFonts w:ascii="標楷體" w:eastAsia="標楷體" w:hAnsi="標楷體" w:hint="eastAsia"/>
+                <w:color w:val="FF0000"/>
+                <w:szCs w:val="24"/>
+              </w:rPr>
+              <w:t>新增Bu</w:t>
             </w:r>
             <w:r>
               <w:rPr>
@@ -1733,6 +1720,14 @@
                 <w:szCs w:val="24"/>
               </w:rPr>
               <w:t>tton</w:t>
+            </w:r>
+            <w:r>
+              <w:rPr>
+                <w:rFonts w:ascii="標楷體" w:eastAsia="標楷體" w:hAnsi="標楷體" w:hint="eastAsia"/>
+                <w:color w:val="FF0000"/>
+                <w:szCs w:val="24"/>
+              </w:rPr>
+              <w:t>，方便時做兩種狀態之按紐</w:t>
             </w:r>
           </w:p>
         </w:tc>
@@ -1740,28 +1735,27 @@
       <w:tr>
         <w:tc>
           <w:tcPr>
-            <w:tcW w:w="959" w:type="dxa"/>
-          </w:tcPr>
-          <w:p>
-            <w:pPr>
-              <w:rPr>
-                <w:rFonts w:ascii="標楷體" w:eastAsia="標楷體" w:hAnsi="標楷體"/>
-                <w:szCs w:val="24"/>
-              </w:rPr>
-            </w:pPr>
-            <w:r>
-              <w:rPr>
-                <w:rFonts w:ascii="標楷體" w:eastAsia="標楷體" w:hAnsi="標楷體" w:hint="eastAsia"/>
-                <w:szCs w:val="24"/>
-              </w:rPr>
-              <w:lastRenderedPageBreak/>
+            <w:tcW w:w="534" w:type="dxa"/>
+          </w:tcPr>
+          <w:p>
+            <w:pPr>
+              <w:rPr>
+                <w:rFonts w:ascii="標楷體" w:eastAsia="標楷體" w:hAnsi="標楷體"/>
+                <w:szCs w:val="24"/>
+              </w:rPr>
+            </w:pPr>
+            <w:r>
+              <w:rPr>
+                <w:rFonts w:ascii="標楷體" w:eastAsia="標楷體" w:hAnsi="標楷體" w:hint="eastAsia"/>
+                <w:szCs w:val="24"/>
+              </w:rPr>
               <w:t>10</w:t>
             </w:r>
           </w:p>
         </w:tc>
         <w:tc>
           <w:tcPr>
-            <w:tcW w:w="1559" w:type="dxa"/>
+            <w:tcW w:w="992" w:type="dxa"/>
           </w:tcPr>
           <w:p>
             <w:pPr>
@@ -1781,42 +1775,48 @@
         </w:tc>
         <w:tc>
           <w:tcPr>
-            <w:tcW w:w="5844" w:type="dxa"/>
-          </w:tcPr>
-          <w:p>
-            <w:pPr>
-              <w:rPr>
-                <w:rFonts w:ascii="標楷體" w:eastAsia="標楷體" w:hAnsi="標楷體"/>
-                <w:szCs w:val="24"/>
-              </w:rPr>
-            </w:pPr>
-            <w:r>
-              <w:rPr>
-                <w:rFonts w:ascii="標楷體" w:eastAsia="標楷體" w:hAnsi="標楷體" w:hint="eastAsia"/>
-                <w:szCs w:val="24"/>
-              </w:rPr>
-              <w:t>新增</w:t>
-            </w:r>
-            <w:r>
-              <w:rPr>
-                <w:rFonts w:ascii="標楷體" w:eastAsia="標楷體" w:hAnsi="標楷體" w:hint="eastAsia"/>
-                <w:szCs w:val="24"/>
-              </w:rPr>
-              <w:t>個</w:t>
-            </w:r>
-            <w:r>
-              <w:rPr>
-                <w:rFonts w:ascii="標楷體" w:eastAsia="標楷體" w:hAnsi="標楷體" w:hint="eastAsia"/>
-                <w:szCs w:val="24"/>
-              </w:rPr>
-              <w:t>3</w:t>
-            </w:r>
-            <w:r>
-              <w:rPr>
-                <w:rFonts w:ascii="標楷體" w:eastAsia="標楷體" w:hAnsi="標楷體" w:hint="eastAsia"/>
-                <w:szCs w:val="24"/>
-              </w:rPr>
-              <w:t>NPC</w:t>
+            <w:tcW w:w="992" w:type="dxa"/>
+          </w:tcPr>
+          <w:p>
+            <w:pPr>
+              <w:rPr>
+                <w:rFonts w:ascii="標楷體" w:eastAsia="標楷體" w:hAnsi="標楷體" w:hint="eastAsia"/>
+                <w:szCs w:val="24"/>
+              </w:rPr>
+            </w:pPr>
+            <w:r>
+              <w:rPr>
+                <w:rFonts w:ascii="標楷體" w:eastAsia="標楷體" w:hAnsi="標楷體" w:hint="eastAsia"/>
+                <w:szCs w:val="24"/>
+              </w:rPr>
+              <w:t>1</w:t>
+            </w:r>
+            <w:r>
+              <w:rPr>
+                <w:rFonts w:ascii="標楷體" w:eastAsia="標楷體" w:hAnsi="標楷體"/>
+                <w:szCs w:val="24"/>
+              </w:rPr>
+              <w:t>2</w:t>
+            </w:r>
+          </w:p>
+        </w:tc>
+        <w:tc>
+          <w:tcPr>
+            <w:tcW w:w="6004" w:type="dxa"/>
+          </w:tcPr>
+          <w:p>
+            <w:pPr>
+              <w:rPr>
+                <w:rFonts w:ascii="標楷體" w:eastAsia="標楷體" w:hAnsi="標楷體"/>
+                <w:szCs w:val="24"/>
+              </w:rPr>
+            </w:pPr>
+            <w:r>
+              <w:rPr>
+                <w:rFonts w:ascii="標楷體" w:eastAsia="標楷體" w:hAnsi="標楷體" w:hint="eastAsia"/>
+                <w:szCs w:val="24"/>
+              </w:rPr>
+              <w:t>新增個3NPC</w:t>
             </w:r>
           </w:p>
           <w:p>
@@ -1845,71 +1845,22 @@
                 <w:rFonts w:ascii="標楷體" w:eastAsia="標楷體" w:hAnsi="標楷體" w:hint="eastAsia"/>
                 <w:szCs w:val="24"/>
               </w:rPr>
-              <w:t>女老師，</w:t>
-            </w:r>
-            <w:r>
-              <w:rPr>
-                <w:rFonts w:ascii="標楷體" w:eastAsia="標楷體" w:hAnsi="標楷體" w:hint="eastAsia"/>
-                <w:szCs w:val="24"/>
-              </w:rPr>
-              <w:t>新增攻擊：丟黑洞，當角色碰到黑洞的時候，會被黑洞吸走</w:t>
-            </w:r>
-            <w:r>
-              <w:rPr>
-                <w:rFonts w:ascii="標楷體" w:eastAsia="標楷體" w:hAnsi="標楷體" w:hint="eastAsia"/>
-                <w:szCs w:val="24"/>
-              </w:rPr>
-              <w:t>，當黑洞炸裂時，會釋放12個</w:t>
-            </w:r>
-            <w:r>
-              <w:rPr>
-                <w:rFonts w:ascii="標楷體" w:eastAsia="標楷體" w:hAnsi="標楷體" w:hint="eastAsia"/>
-                <w:szCs w:val="24"/>
-              </w:rPr>
-              <w:t>子彈</w:t>
-            </w:r>
-          </w:p>
-          <w:p>
-            <w:pPr>
-              <w:rPr>
-                <w:rFonts w:ascii="標楷體" w:eastAsia="標楷體" w:hAnsi="標楷體"/>
-                <w:szCs w:val="24"/>
-              </w:rPr>
-            </w:pPr>
-            <w:r>
-              <w:rPr>
-                <w:rFonts w:ascii="標楷體" w:eastAsia="標楷體" w:hAnsi="標楷體" w:hint="eastAsia"/>
-                <w:szCs w:val="24"/>
-              </w:rPr>
-              <w:t>女老師不</w:t>
-            </w:r>
-            <w:r>
-              <w:rPr>
-                <w:rFonts w:ascii="標楷體" w:eastAsia="標楷體" w:hAnsi="標楷體" w:hint="eastAsia"/>
-                <w:szCs w:val="24"/>
-              </w:rPr>
-              <w:t>能</w:t>
-            </w:r>
-            <w:r>
-              <w:rPr>
-                <w:rFonts w:ascii="標楷體" w:eastAsia="標楷體" w:hAnsi="標楷體" w:hint="eastAsia"/>
-                <w:szCs w:val="24"/>
-              </w:rPr>
-              <w:t>被</w:t>
-            </w:r>
-            <w:r>
-              <w:rPr>
-                <w:rFonts w:ascii="標楷體" w:eastAsia="標楷體" w:hAnsi="標楷體" w:hint="eastAsia"/>
-                <w:szCs w:val="24"/>
-              </w:rPr>
-              <w:t>攻擊</w:t>
-            </w:r>
-            <w:r>
-              <w:rPr>
-                <w:rFonts w:ascii="標楷體" w:eastAsia="標楷體" w:hAnsi="標楷體" w:hint="eastAsia"/>
-                <w:szCs w:val="24"/>
-              </w:rPr>
-              <w:t>，但時間到的時候女老師會自爆</w:t>
+              <w:t>女老師，新增攻擊：丟黑洞，當角色碰到黑洞的時候，會被黑洞吸走，當黑洞炸裂時，會釋放12個子彈</w:t>
+            </w:r>
+          </w:p>
+          <w:p>
+            <w:pPr>
+              <w:rPr>
+                <w:rFonts w:ascii="標楷體" w:eastAsia="標楷體" w:hAnsi="標楷體"/>
+                <w:szCs w:val="24"/>
+              </w:rPr>
+            </w:pPr>
+            <w:r>
+              <w:rPr>
+                <w:rFonts w:ascii="標楷體" w:eastAsia="標楷體" w:hAnsi="標楷體" w:hint="eastAsia"/>
+                <w:szCs w:val="24"/>
+              </w:rPr>
+              <w:t>女老師不能被攻擊，但時間到的時候女老師會自爆</w:t>
             </w:r>
           </w:p>
           <w:p>
@@ -1952,50 +1903,22 @@
                 <w:rFonts w:ascii="標楷體" w:eastAsia="標楷體" w:hAnsi="標楷體" w:hint="eastAsia"/>
                 <w:szCs w:val="24"/>
               </w:rPr>
-              <w:t>負責控制</w:t>
-            </w:r>
-            <w:r>
-              <w:rPr>
-                <w:rFonts w:ascii="標楷體" w:eastAsia="標楷體" w:hAnsi="標楷體" w:hint="eastAsia"/>
-                <w:szCs w:val="24"/>
-              </w:rPr>
-              <w:t>結局</w:t>
-            </w:r>
-            <w:r>
-              <w:rPr>
-                <w:rFonts w:ascii="標楷體" w:eastAsia="標楷體" w:hAnsi="標楷體" w:hint="eastAsia"/>
-                <w:szCs w:val="24"/>
-              </w:rPr>
-              <w:t>，結局具有圖片+對話框</w:t>
-            </w:r>
-          </w:p>
-          <w:p>
-            <w:pPr>
-              <w:rPr>
-                <w:rFonts w:ascii="標楷體" w:eastAsia="標楷體" w:hAnsi="標楷體"/>
-                <w:szCs w:val="24"/>
-              </w:rPr>
-            </w:pPr>
-            <w:r>
-              <w:rPr>
-                <w:rFonts w:ascii="標楷體" w:eastAsia="標楷體" w:hAnsi="標楷體" w:hint="eastAsia"/>
-                <w:szCs w:val="24"/>
-              </w:rPr>
-              <w:t>使</w:t>
-            </w:r>
-            <w:r>
-              <w:rPr>
-                <w:rFonts w:ascii="標楷體" w:eastAsia="標楷體" w:hAnsi="標楷體" w:hint="eastAsia"/>
-                <w:szCs w:val="24"/>
-              </w:rPr>
-              <w:t>結</w:t>
-            </w:r>
-            <w:r>
-              <w:rPr>
-                <w:rFonts w:ascii="標楷體" w:eastAsia="標楷體" w:hAnsi="標楷體" w:hint="eastAsia"/>
-                <w:szCs w:val="24"/>
-              </w:rPr>
-              <w:t>局的圖片能以透明效果淡入淡出</w:t>
+              <w:t>負責控制結局，結局具有圖片+對話框</w:t>
+            </w:r>
+          </w:p>
+          <w:p>
+            <w:pPr>
+              <w:rPr>
+                <w:rFonts w:ascii="標楷體" w:eastAsia="標楷體" w:hAnsi="標楷體"/>
+                <w:szCs w:val="24"/>
+              </w:rPr>
+            </w:pPr>
+            <w:r>
+              <w:rPr>
+                <w:rFonts w:ascii="標楷體" w:eastAsia="標楷體" w:hAnsi="標楷體" w:hint="eastAsia"/>
+                <w:szCs w:val="24"/>
+              </w:rPr>
+              <w:t>使結局的圖片能以透明效果淡入淡出</w:t>
             </w:r>
           </w:p>
           <w:p>
@@ -2038,6 +1961,23 @@
                 <w:szCs w:val="24"/>
               </w:rPr>
               <w:t>(待機、移動、跳躍)</w:t>
+            </w:r>
+          </w:p>
+          <w:p>
+            <w:pPr>
+              <w:rPr>
+                <w:rFonts w:ascii="標楷體" w:eastAsia="標楷體" w:hAnsi="標楷體" w:hint="eastAsia"/>
+                <w:color w:val="FF0000"/>
+                <w:szCs w:val="24"/>
+              </w:rPr>
+            </w:pPr>
+            <w:r>
+              <w:rPr>
+                <w:rFonts w:ascii="標楷體" w:eastAsia="標楷體" w:hAnsi="標楷體" w:hint="eastAsia"/>
+                <w:color w:val="FF0000"/>
+                <w:szCs w:val="24"/>
+              </w:rPr>
+              <w:t>，使腳色跳躍、待機時能有不同方向的動畫</w:t>
             </w:r>
           </w:p>
         </w:tc>
@@ -2045,7 +1985,7 @@
       <w:tr>
         <w:tc>
           <w:tcPr>
-            <w:tcW w:w="959" w:type="dxa"/>
+            <w:tcW w:w="534" w:type="dxa"/>
           </w:tcPr>
           <w:p>
             <w:pPr>
@@ -2065,7 +2005,7 @@
         </w:tc>
         <w:tc>
           <w:tcPr>
-            <w:tcW w:w="1559" w:type="dxa"/>
+            <w:tcW w:w="992" w:type="dxa"/>
           </w:tcPr>
           <w:p>
             <w:pPr>
@@ -2085,49 +2025,41 @@
         </w:tc>
         <w:tc>
           <w:tcPr>
-            <w:tcW w:w="5844" w:type="dxa"/>
-          </w:tcPr>
-          <w:p>
-            <w:pPr>
-              <w:rPr>
-                <w:rFonts w:ascii="標楷體" w:eastAsia="標楷體" w:hAnsi="標楷體"/>
-                <w:szCs w:val="24"/>
-              </w:rPr>
-            </w:pPr>
-            <w:r>
-              <w:rPr>
-                <w:rFonts w:ascii="標楷體" w:eastAsia="標楷體" w:hAnsi="標楷體" w:hint="eastAsia"/>
-                <w:szCs w:val="24"/>
-              </w:rPr>
-              <w:t>更新結局</w:t>
-            </w:r>
-            <w:r>
-              <w:rPr>
-                <w:rFonts w:ascii="標楷體" w:eastAsia="標楷體" w:hAnsi="標楷體" w:hint="eastAsia"/>
-                <w:szCs w:val="24"/>
-              </w:rPr>
-              <w:t>，</w:t>
-            </w:r>
-            <w:r>
-              <w:rPr>
-                <w:rFonts w:ascii="標楷體" w:eastAsia="標楷體" w:hAnsi="標楷體" w:hint="eastAsia"/>
-                <w:szCs w:val="24"/>
-              </w:rPr>
-              <w:t>令</w:t>
-            </w:r>
-            <w:r>
-              <w:rPr>
-                <w:rFonts w:ascii="標楷體" w:eastAsia="標楷體" w:hAnsi="標楷體" w:hint="eastAsia"/>
-                <w:szCs w:val="24"/>
-              </w:rPr>
-              <w:t>結局能以多組圖片+對話</w:t>
-            </w:r>
-            <w:r>
-              <w:rPr>
-                <w:rFonts w:ascii="標楷體" w:eastAsia="標楷體" w:hAnsi="標楷體" w:hint="eastAsia"/>
-                <w:szCs w:val="24"/>
-              </w:rPr>
-              <w:t>顯示</w:t>
+            <w:tcW w:w="992" w:type="dxa"/>
+          </w:tcPr>
+          <w:p>
+            <w:pPr>
+              <w:rPr>
+                <w:rFonts w:ascii="標楷體" w:eastAsia="標楷體" w:hAnsi="標楷體" w:hint="eastAsia"/>
+                <w:szCs w:val="24"/>
+              </w:rPr>
+            </w:pPr>
+            <w:r>
+              <w:rPr>
+                <w:rFonts w:ascii="標楷體" w:eastAsia="標楷體" w:hAnsi="標楷體"/>
+                <w:szCs w:val="24"/>
+              </w:rPr>
+              <w:t>12</w:t>
+            </w:r>
+          </w:p>
+        </w:tc>
+        <w:tc>
+          <w:tcPr>
+            <w:tcW w:w="6004" w:type="dxa"/>
+          </w:tcPr>
+          <w:p>
+            <w:pPr>
+              <w:rPr>
+                <w:rFonts w:ascii="標楷體" w:eastAsia="標楷體" w:hAnsi="標楷體"/>
+                <w:szCs w:val="24"/>
+              </w:rPr>
+            </w:pPr>
+            <w:r>
+              <w:rPr>
+                <w:rFonts w:ascii="標楷體" w:eastAsia="標楷體" w:hAnsi="標楷體" w:hint="eastAsia"/>
+                <w:szCs w:val="24"/>
+              </w:rPr>
+              <w:t>更新結局，令結局能以多組圖片+對話顯示</w:t>
             </w:r>
           </w:p>
           <w:p>
@@ -2144,113 +2076,89 @@
                 <w:color w:val="000000" w:themeColor="text1"/>
                 <w:szCs w:val="24"/>
               </w:rPr>
-              <w:t>角色新增判定點，</w:t>
-            </w:r>
-            <w:r>
-              <w:rPr>
-                <w:rFonts w:ascii="標楷體" w:eastAsia="標楷體" w:hAnsi="標楷體" w:hint="eastAsia"/>
+              <w:t>角色新增判定點，B</w:t>
+            </w:r>
+            <w:r>
+              <w:rPr>
+                <w:rFonts w:ascii="標楷體" w:eastAsia="標楷體" w:hAnsi="標楷體"/>
                 <w:color w:val="000000" w:themeColor="text1"/>
                 <w:szCs w:val="24"/>
               </w:rPr>
-              <w:t>B</w:t>
-            </w:r>
-            <w:r>
-              <w:rPr>
-                <w:rFonts w:ascii="標楷體" w:eastAsia="標楷體" w:hAnsi="標楷體"/>
+              <w:t>oss</w:t>
+            </w:r>
+            <w:r>
+              <w:rPr>
+                <w:rFonts w:ascii="標楷體" w:eastAsia="標楷體" w:hAnsi="標楷體" w:hint="eastAsia"/>
                 <w:color w:val="000000" w:themeColor="text1"/>
                 <w:szCs w:val="24"/>
               </w:rPr>
-              <w:t>oss</w:t>
-            </w:r>
-            <w:r>
-              <w:rPr>
-                <w:rFonts w:ascii="標楷體" w:eastAsia="標楷體" w:hAnsi="標楷體" w:hint="eastAsia"/>
+              <w:t>攻擊到角色的判定點，角色才會扣血</w:t>
+            </w:r>
+          </w:p>
+          <w:p>
+            <w:pPr>
+              <w:rPr>
+                <w:rFonts w:ascii="標楷體" w:eastAsia="標楷體" w:hAnsi="標楷體"/>
                 <w:color w:val="000000" w:themeColor="text1"/>
                 <w:szCs w:val="24"/>
               </w:rPr>
-              <w:t>攻擊到角色的判定點，角色才會扣血</w:t>
-            </w:r>
-          </w:p>
-          <w:p>
-            <w:pPr>
-              <w:rPr>
-                <w:rFonts w:ascii="標楷體" w:eastAsia="標楷體" w:hAnsi="標楷體"/>
+            </w:pPr>
+            <w:r>
+              <w:rPr>
+                <w:rFonts w:ascii="標楷體" w:eastAsia="標楷體" w:hAnsi="標楷體" w:hint="eastAsia"/>
                 <w:color w:val="000000" w:themeColor="text1"/>
                 <w:szCs w:val="24"/>
               </w:rPr>
-            </w:pPr>
-            <w:r>
-              <w:rPr>
-                <w:rFonts w:ascii="標楷體" w:eastAsia="標楷體" w:hAnsi="標楷體" w:hint="eastAsia"/>
+              <w:t>修正女老師不能打第二次的錯誤</w:t>
+            </w:r>
+          </w:p>
+          <w:p>
+            <w:pPr>
+              <w:rPr>
+                <w:rFonts w:ascii="標楷體" w:eastAsia="標楷體" w:hAnsi="標楷體"/>
                 <w:color w:val="000000" w:themeColor="text1"/>
                 <w:szCs w:val="24"/>
               </w:rPr>
-              <w:t>修正女老師不能打第二次的錯誤</w:t>
-            </w:r>
-          </w:p>
-          <w:p>
-            <w:pPr>
-              <w:rPr>
-                <w:rFonts w:ascii="標楷體" w:eastAsia="標楷體" w:hAnsi="標楷體"/>
+            </w:pPr>
+            <w:r>
+              <w:rPr>
+                <w:rFonts w:ascii="標楷體" w:eastAsia="標楷體" w:hAnsi="標楷體" w:hint="eastAsia"/>
                 <w:color w:val="000000" w:themeColor="text1"/>
                 <w:szCs w:val="24"/>
               </w:rPr>
-            </w:pPr>
-            <w:r>
-              <w:rPr>
-                <w:rFonts w:ascii="標楷體" w:eastAsia="標楷體" w:hAnsi="標楷體" w:hint="eastAsia"/>
+              <w:t>新增結局：鹹魚(什麼條件都沒達成)</w:t>
+            </w:r>
+          </w:p>
+          <w:p>
+            <w:pPr>
+              <w:rPr>
+                <w:rFonts w:ascii="標楷體" w:eastAsia="標楷體" w:hAnsi="標楷體"/>
                 <w:color w:val="000000" w:themeColor="text1"/>
                 <w:szCs w:val="24"/>
               </w:rPr>
-              <w:t>新增結局：鹹魚(什麼</w:t>
-            </w:r>
+            </w:pPr>
             <w:r>
               <w:rPr>
                 <w:rFonts w:ascii="標楷體" w:eastAsia="標楷體" w:hAnsi="標楷體" w:hint="eastAsia"/>
                 <w:color w:val="000000" w:themeColor="text1"/>
                 <w:szCs w:val="24"/>
               </w:rPr>
-              <w:t>條件都沒達成</w:t>
-            </w:r>
-            <w:r>
-              <w:rPr>
-                <w:rFonts w:ascii="標楷體" w:eastAsia="標楷體" w:hAnsi="標楷體" w:hint="eastAsia"/>
+              <w:t>修正C</w:t>
+            </w:r>
+            <w:r>
+              <w:rPr>
+                <w:rFonts w:ascii="標楷體" w:eastAsia="標楷體" w:hAnsi="標楷體"/>
                 <w:color w:val="000000" w:themeColor="text1"/>
                 <w:szCs w:val="24"/>
               </w:rPr>
-              <w:t>)</w:t>
-            </w:r>
-          </w:p>
-          <w:p>
-            <w:pPr>
-              <w:rPr>
-                <w:rFonts w:ascii="標楷體" w:eastAsia="標楷體" w:hAnsi="標楷體"/>
+              <w:t>amera</w:t>
+            </w:r>
+            <w:r>
+              <w:rPr>
+                <w:rFonts w:ascii="標楷體" w:eastAsia="標楷體" w:hAnsi="標楷體" w:hint="eastAsia"/>
                 <w:color w:val="000000" w:themeColor="text1"/>
                 <w:szCs w:val="24"/>
               </w:rPr>
-            </w:pPr>
-            <w:r>
-              <w:rPr>
-                <w:rFonts w:ascii="標楷體" w:eastAsia="標楷體" w:hAnsi="標楷體" w:hint="eastAsia"/>
-                <w:color w:val="000000" w:themeColor="text1"/>
-                <w:szCs w:val="24"/>
-              </w:rPr>
-              <w:t>修正C</w:t>
-            </w:r>
-            <w:r>
-              <w:rPr>
-                <w:rFonts w:ascii="標楷體" w:eastAsia="標楷體" w:hAnsi="標楷體"/>
-                <w:color w:val="000000" w:themeColor="text1"/>
-                <w:szCs w:val="24"/>
-              </w:rPr>
-              <w:t>amera</w:t>
-            </w:r>
-            <w:r>
-              <w:rPr>
-                <w:rFonts w:ascii="標楷體" w:eastAsia="標楷體" w:hAnsi="標楷體" w:hint="eastAsia"/>
-                <w:color w:val="000000" w:themeColor="text1"/>
-                <w:szCs w:val="24"/>
-              </w:rPr>
               <w:t>的錯誤</w:t>
             </w:r>
           </w:p>
@@ -2285,169 +2193,57 @@
                 <w:color w:val="FF0000"/>
                 <w:szCs w:val="24"/>
               </w:rPr>
-              <w:t>新增</w:t>
-            </w:r>
-            <w:r>
-              <w:rPr>
-                <w:rFonts w:ascii="標楷體" w:eastAsia="標楷體" w:hAnsi="標楷體" w:hint="eastAsia"/>
-                <w:color w:val="FF0000"/>
-                <w:szCs w:val="24"/>
-              </w:rPr>
-              <w:t>2</w:t>
-            </w:r>
-            <w:r>
-              <w:rPr>
-                <w:rFonts w:ascii="標楷體" w:eastAsia="標楷體" w:hAnsi="標楷體" w:hint="eastAsia"/>
-                <w:color w:val="FF0000"/>
-                <w:szCs w:val="24"/>
-              </w:rPr>
-              <w:t>結局</w:t>
-            </w:r>
-            <w:r>
-              <w:rPr>
-                <w:rFonts w:ascii="標楷體" w:eastAsia="標楷體" w:hAnsi="標楷體" w:hint="eastAsia"/>
-                <w:color w:val="FF0000"/>
-                <w:szCs w:val="24"/>
-              </w:rPr>
-              <w:t>：打贏女老師、打輸女老師</w:t>
-            </w:r>
-          </w:p>
-          <w:p>
-            <w:pPr>
-              <w:rPr>
-                <w:rFonts w:ascii="標楷體" w:eastAsia="標楷體" w:hAnsi="標楷體"/>
-                <w:color w:val="FF0000"/>
-                <w:szCs w:val="24"/>
-              </w:rPr>
-            </w:pPr>
-            <w:r>
-              <w:rPr>
-                <w:rFonts w:ascii="標楷體" w:eastAsia="標楷體" w:hAnsi="標楷體" w:hint="eastAsia"/>
-                <w:color w:val="FF0000"/>
-                <w:szCs w:val="24"/>
-              </w:rPr>
-              <w:t>實作</w:t>
-            </w:r>
-            <w:r>
-              <w:rPr>
-                <w:rFonts w:ascii="標楷體" w:eastAsia="標楷體" w:hAnsi="標楷體" w:hint="eastAsia"/>
-                <w:color w:val="FF0000"/>
-                <w:szCs w:val="24"/>
-              </w:rPr>
-              <w:t>滑動視窗，滑動視窗能以滑鼠滾輪控制</w:t>
-            </w:r>
-            <w:r>
-              <w:rPr>
-                <w:rFonts w:ascii="標楷體" w:eastAsia="標楷體" w:hAnsi="標楷體" w:hint="eastAsia"/>
-                <w:color w:val="FF0000"/>
-                <w:szCs w:val="24"/>
-              </w:rPr>
-              <w:t>視窗的顯示範圍</w:t>
-            </w:r>
-          </w:p>
-          <w:p>
-            <w:pPr>
-              <w:rPr>
-                <w:rFonts w:ascii="標楷體" w:eastAsia="標楷體" w:hAnsi="標楷體"/>
-                <w:color w:val="FF0000"/>
-                <w:szCs w:val="24"/>
-              </w:rPr>
-            </w:pPr>
-            <w:r>
-              <w:rPr>
-                <w:rFonts w:ascii="標楷體" w:eastAsia="標楷體" w:hAnsi="標楷體" w:hint="eastAsia"/>
-                <w:color w:val="FF0000"/>
-                <w:szCs w:val="24"/>
-              </w:rPr>
-              <w:t>新增</w:t>
-            </w:r>
-            <w:r>
-              <w:rPr>
-                <w:rFonts w:ascii="標楷體" w:eastAsia="標楷體" w:hAnsi="標楷體" w:hint="eastAsia"/>
-                <w:color w:val="FF0000"/>
-                <w:szCs w:val="24"/>
-              </w:rPr>
-              <w:t>E</w:t>
-            </w:r>
-            <w:r>
-              <w:rPr>
-                <w:rFonts w:ascii="標楷體" w:eastAsia="標楷體" w:hAnsi="標楷體"/>
-                <w:color w:val="FF0000"/>
-                <w:szCs w:val="24"/>
-              </w:rPr>
-              <w:t>ndi</w:t>
-            </w:r>
-            <w:r>
-              <w:rPr>
-                <w:rFonts w:ascii="標楷體" w:eastAsia="標楷體" w:hAnsi="標楷體" w:hint="eastAsia"/>
-                <w:color w:val="FF0000"/>
-                <w:szCs w:val="24"/>
-              </w:rPr>
-              <w:t>n</w:t>
-            </w:r>
-            <w:r>
-              <w:rPr>
-                <w:rFonts w:ascii="標楷體" w:eastAsia="標楷體" w:hAnsi="標楷體"/>
-                <w:color w:val="FF0000"/>
-                <w:szCs w:val="24"/>
-              </w:rPr>
-              <w:t>g</w:t>
-            </w:r>
-            <w:r>
-              <w:rPr>
-                <w:rFonts w:ascii="標楷體" w:eastAsia="標楷體" w:hAnsi="標楷體" w:hint="eastAsia"/>
-                <w:color w:val="FF0000"/>
-                <w:szCs w:val="24"/>
-              </w:rPr>
-              <w:t>視窗，以滑動視窗顯示目前擁有的結局</w:t>
-            </w:r>
-          </w:p>
-          <w:p>
-            <w:pPr>
-              <w:rPr>
-                <w:rFonts w:ascii="標楷體" w:eastAsia="標楷體" w:hAnsi="標楷體"/>
-                <w:szCs w:val="24"/>
-              </w:rPr>
-            </w:pPr>
-            <w:r>
-              <w:rPr>
-                <w:rFonts w:ascii="標楷體" w:eastAsia="標楷體" w:hAnsi="標楷體" w:hint="eastAsia"/>
-                <w:color w:val="FF0000"/>
-                <w:szCs w:val="24"/>
-              </w:rPr>
-              <w:t>Bu</w:t>
-            </w:r>
-            <w:r>
-              <w:rPr>
-                <w:rFonts w:ascii="標楷體" w:eastAsia="標楷體" w:hAnsi="標楷體"/>
-                <w:color w:val="FF0000"/>
-                <w:szCs w:val="24"/>
-              </w:rPr>
-              <w:t>tton</w:t>
-            </w:r>
-            <w:r>
-              <w:rPr>
-                <w:rFonts w:ascii="標楷體" w:eastAsia="標楷體" w:hAnsi="標楷體" w:hint="eastAsia"/>
-                <w:color w:val="FF0000"/>
-                <w:szCs w:val="24"/>
-              </w:rPr>
-              <w:t>M</w:t>
-            </w:r>
-            <w:r>
-              <w:rPr>
-                <w:rFonts w:ascii="標楷體" w:eastAsia="標楷體" w:hAnsi="標楷體"/>
-                <w:color w:val="FF0000"/>
-                <w:szCs w:val="24"/>
-              </w:rPr>
-              <w:t>anager</w:t>
-            </w:r>
+              <w:t>新增2結局：打贏女老師、打輸女老師</w:t>
+            </w:r>
+          </w:p>
+          <w:p>
+            <w:pPr>
+              <w:rPr>
+                <w:rFonts w:ascii="標楷體" w:eastAsia="標楷體" w:hAnsi="標楷體"/>
+                <w:color w:val="FF0000"/>
+                <w:szCs w:val="24"/>
+              </w:rPr>
+            </w:pPr>
+            <w:r>
+              <w:rPr>
+                <w:rFonts w:ascii="標楷體" w:eastAsia="標楷體" w:hAnsi="標楷體" w:hint="eastAsia"/>
+                <w:color w:val="FF0000"/>
+                <w:szCs w:val="24"/>
+              </w:rPr>
+              <w:t>時做視窗，使畫面可以多一個可關閉的面板，顯示戰時需要的資訊。</w:t>
+            </w:r>
+          </w:p>
+          <w:p>
+            <w:pPr>
+              <w:rPr>
+                <w:rFonts w:ascii="標楷體" w:eastAsia="標楷體" w:hAnsi="標楷體"/>
+                <w:color w:val="FF0000"/>
+                <w:szCs w:val="24"/>
+              </w:rPr>
+            </w:pPr>
+            <w:r>
+              <w:rPr>
+                <w:rFonts w:ascii="標楷體" w:eastAsia="標楷體" w:hAnsi="標楷體" w:hint="eastAsia"/>
+                <w:color w:val="FF0000"/>
+                <w:szCs w:val="24"/>
+              </w:rPr>
+              <w:t>實作滑動視窗，滑動視窗能以滑鼠滾輪控制視窗的顯示範圍</w:t>
+            </w:r>
+          </w:p>
+          <w:p>
+            <w:pPr>
+              <w:rPr>
+                <w:rFonts w:ascii="標楷體" w:eastAsia="標楷體" w:hAnsi="標楷體" w:hint="eastAsia"/>
+                <w:szCs w:val="24"/>
+              </w:rPr>
+            </w:pPr>
           </w:p>
         </w:tc>
       </w:tr>
       <w:tr>
         <w:tc>
           <w:tcPr>
-            <w:tcW w:w="959" w:type="dxa"/>
+            <w:tcW w:w="534" w:type="dxa"/>
           </w:tcPr>
           <w:p>
             <w:pPr>
@@ -2467,7 +2263,7 @@
         </w:tc>
         <w:tc>
           <w:tcPr>
-            <w:tcW w:w="1559" w:type="dxa"/>
+            <w:tcW w:w="992" w:type="dxa"/>
           </w:tcPr>
           <w:p>
             <w:pPr>
@@ -2487,7 +2283,27 @@
         </w:tc>
         <w:tc>
           <w:tcPr>
-            <w:tcW w:w="5844" w:type="dxa"/>
+            <w:tcW w:w="992" w:type="dxa"/>
+          </w:tcPr>
+          <w:p>
+            <w:pPr>
+              <w:rPr>
+                <w:rFonts w:ascii="標楷體" w:eastAsia="標楷體" w:hAnsi="標楷體" w:hint="eastAsia"/>
+                <w:szCs w:val="24"/>
+              </w:rPr>
+            </w:pPr>
+            <w:r>
+              <w:rPr>
+                <w:rFonts w:ascii="標楷體" w:eastAsia="標楷體" w:hAnsi="標楷體" w:hint="eastAsia"/>
+                <w:szCs w:val="24"/>
+              </w:rPr>
+              <w:t>6</w:t>
+            </w:r>
+          </w:p>
+        </w:tc>
+        <w:tc>
+          <w:tcPr>
+            <w:tcW w:w="6004" w:type="dxa"/>
           </w:tcPr>
           <w:p>
             <w:pPr>
@@ -2523,28 +2339,8 @@
                 <w:rFonts w:ascii="標楷體" w:eastAsia="標楷體" w:hAnsi="標楷體" w:hint="eastAsia"/>
                 <w:szCs w:val="24"/>
               </w:rPr>
-              <w:t>使程式能讀取資料夾</w:t>
-            </w:r>
-            <w:r>
-              <w:rPr>
-                <w:rFonts w:ascii="標楷體" w:eastAsia="標楷體" w:hAnsi="標楷體" w:hint="eastAsia"/>
-                <w:szCs w:val="24"/>
-              </w:rPr>
-              <w:t>內的所有檔案</w:t>
-            </w:r>
-            <w:r>
-              <w:rPr>
-                <w:rFonts w:ascii="標楷體" w:eastAsia="標楷體" w:hAnsi="標楷體" w:hint="eastAsia"/>
-                <w:szCs w:val="24"/>
-              </w:rPr>
-              <w:t>，</w:t>
-            </w:r>
-            <w:r>
-              <w:rPr>
-                <w:rFonts w:ascii="標楷體" w:eastAsia="標楷體" w:hAnsi="標楷體" w:hint="eastAsia"/>
-                <w:szCs w:val="24"/>
-              </w:rPr>
-              <w:t>自動化載入音效</w:t>
+              <w:lastRenderedPageBreak/>
+              <w:t>使程式能讀取資料夾內的所有檔案，自動化載入音效</w:t>
             </w:r>
           </w:p>
           <w:p>
@@ -2573,35 +2369,121 @@
                 <w:rFonts w:ascii="標楷體" w:eastAsia="標楷體" w:hAnsi="標楷體" w:hint="eastAsia"/>
                 <w:szCs w:val="24"/>
               </w:rPr>
-              <w:t>，</w:t>
-            </w:r>
-            <w:r>
-              <w:rPr>
-                <w:rFonts w:ascii="標楷體" w:eastAsia="標楷體" w:hAnsi="標楷體" w:hint="eastAsia"/>
-                <w:szCs w:val="24"/>
-              </w:rPr>
-              <w:t>能</w:t>
-            </w:r>
-            <w:r>
-              <w:rPr>
-                <w:rFonts w:ascii="標楷體" w:eastAsia="標楷體" w:hAnsi="標楷體" w:hint="eastAsia"/>
-                <w:szCs w:val="24"/>
-              </w:rPr>
-              <w:t>以工具列</w:t>
-            </w:r>
-            <w:r>
-              <w:rPr>
-                <w:rFonts w:ascii="標楷體" w:eastAsia="標楷體" w:hAnsi="標楷體" w:hint="eastAsia"/>
-                <w:szCs w:val="24"/>
-              </w:rPr>
-              <w:t>新增地圖、在地圖上放障礙物，</w:t>
-            </w:r>
-            <w:r>
-              <w:rPr>
-                <w:rFonts w:ascii="標楷體" w:eastAsia="標楷體" w:hAnsi="標楷體" w:hint="eastAsia"/>
-                <w:szCs w:val="24"/>
-              </w:rPr>
-              <w:t>儲存新增的地圖</w:t>
+              <w:t>，能以工具列新增地圖、在地圖上放障礙物，儲存新增的地圖</w:t>
+            </w:r>
+          </w:p>
+          <w:p>
+            <w:pPr>
+              <w:rPr>
+                <w:rFonts w:ascii="標楷體" w:eastAsia="標楷體" w:hAnsi="標楷體"/>
+                <w:color w:val="FF0000"/>
+                <w:szCs w:val="24"/>
+              </w:rPr>
+            </w:pPr>
+            <w:r>
+              <w:rPr>
+                <w:rFonts w:ascii="標楷體" w:eastAsia="標楷體" w:hAnsi="標楷體" w:hint="eastAsia"/>
+                <w:color w:val="FF0000"/>
+                <w:szCs w:val="24"/>
+              </w:rPr>
+              <w:t>新增E</w:t>
+            </w:r>
+            <w:r>
+              <w:rPr>
+                <w:rFonts w:ascii="標楷體" w:eastAsia="標楷體" w:hAnsi="標楷體"/>
+                <w:color w:val="FF0000"/>
+                <w:szCs w:val="24"/>
+              </w:rPr>
+              <w:t>ndi</w:t>
+            </w:r>
+            <w:r>
+              <w:rPr>
+                <w:rFonts w:ascii="標楷體" w:eastAsia="標楷體" w:hAnsi="標楷體" w:hint="eastAsia"/>
+                <w:color w:val="FF0000"/>
+                <w:szCs w:val="24"/>
+              </w:rPr>
+              <w:t>n</w:t>
+            </w:r>
+            <w:r>
+              <w:rPr>
+                <w:rFonts w:ascii="標楷體" w:eastAsia="標楷體" w:hAnsi="標楷體"/>
+                <w:color w:val="FF0000"/>
+                <w:szCs w:val="24"/>
+              </w:rPr>
+              <w:t>g</w:t>
+            </w:r>
+            <w:r>
+              <w:rPr>
+                <w:rFonts w:ascii="標楷體" w:eastAsia="標楷體" w:hAnsi="標楷體" w:hint="eastAsia"/>
+                <w:color w:val="FF0000"/>
+                <w:szCs w:val="24"/>
+              </w:rPr>
+              <w:t>視窗，以滑動視窗顯示目前擁有的結局</w:t>
+            </w:r>
+          </w:p>
+          <w:p>
+            <w:pPr>
+              <w:rPr>
+                <w:rFonts w:ascii="標楷體" w:eastAsia="標楷體" w:hAnsi="標楷體"/>
+                <w:color w:val="FF0000"/>
+                <w:szCs w:val="24"/>
+              </w:rPr>
+            </w:pPr>
+            <w:r>
+              <w:rPr>
+                <w:rFonts w:ascii="標楷體" w:eastAsia="標楷體" w:hAnsi="標楷體" w:hint="eastAsia"/>
+                <w:color w:val="FF0000"/>
+                <w:szCs w:val="24"/>
+              </w:rPr>
+              <w:t>Bu</w:t>
+            </w:r>
+            <w:r>
+              <w:rPr>
+                <w:rFonts w:ascii="標楷體" w:eastAsia="標楷體" w:hAnsi="標楷體"/>
+                <w:color w:val="FF0000"/>
+                <w:szCs w:val="24"/>
+              </w:rPr>
+              <w:t>tton</w:t>
+            </w:r>
+            <w:r>
+              <w:rPr>
+                <w:rFonts w:ascii="標楷體" w:eastAsia="標楷體" w:hAnsi="標楷體" w:hint="eastAsia"/>
+                <w:color w:val="FF0000"/>
+                <w:szCs w:val="24"/>
+              </w:rPr>
+              <w:t>M</w:t>
+            </w:r>
+            <w:r>
+              <w:rPr>
+                <w:rFonts w:ascii="標楷體" w:eastAsia="標楷體" w:hAnsi="標楷體"/>
+                <w:color w:val="FF0000"/>
+                <w:szCs w:val="24"/>
+              </w:rPr>
+              <w:t>anager</w:t>
+            </w:r>
+            <w:r>
+              <w:rPr>
+                <w:rFonts w:ascii="標楷體" w:eastAsia="標楷體" w:hAnsi="標楷體" w:hint="eastAsia"/>
+                <w:color w:val="FF0000"/>
+                <w:szCs w:val="24"/>
+              </w:rPr>
+              <w:t>，將Button集中管理、將Mouse坐標傳</w:t>
+            </w:r>
+          </w:p>
+          <w:p>
+            <w:pPr>
+              <w:rPr>
+                <w:rFonts w:ascii="標楷體" w:eastAsia="標楷體" w:hAnsi="標楷體" w:hint="eastAsia"/>
+                <w:szCs w:val="24"/>
+              </w:rPr>
+            </w:pPr>
+            <w:r>
+              <w:rPr>
+                <w:rFonts w:ascii="標楷體" w:eastAsia="標楷體" w:hAnsi="標楷體" w:hint="eastAsia"/>
+                <w:color w:val="FF0000"/>
+                <w:szCs w:val="24"/>
+              </w:rPr>
+              <w:t>入其中，將原本Button的更新狀態整理至其內。</w:t>
             </w:r>
           </w:p>
         </w:tc>
@@ -2609,7 +2491,7 @@
       <w:tr>
         <w:tc>
           <w:tcPr>
-            <w:tcW w:w="959" w:type="dxa"/>
+            <w:tcW w:w="534" w:type="dxa"/>
           </w:tcPr>
           <w:p>
             <w:pPr>
@@ -2630,7 +2512,7 @@
         </w:tc>
         <w:tc>
           <w:tcPr>
-            <w:tcW w:w="1559" w:type="dxa"/>
+            <w:tcW w:w="992" w:type="dxa"/>
           </w:tcPr>
           <w:p>
             <w:pPr>
@@ -2650,7 +2532,27 @@
         </w:tc>
         <w:tc>
           <w:tcPr>
-            <w:tcW w:w="5844" w:type="dxa"/>
+            <w:tcW w:w="992" w:type="dxa"/>
+          </w:tcPr>
+          <w:p>
+            <w:pPr>
+              <w:rPr>
+                <w:rFonts w:ascii="標楷體" w:eastAsia="標楷體" w:hAnsi="標楷體" w:hint="eastAsia"/>
+                <w:szCs w:val="24"/>
+              </w:rPr>
+            </w:pPr>
+            <w:r>
+              <w:rPr>
+                <w:rFonts w:ascii="標楷體" w:eastAsia="標楷體" w:hAnsi="標楷體" w:hint="eastAsia"/>
+                <w:szCs w:val="24"/>
+              </w:rPr>
+              <w:t>3</w:t>
+            </w:r>
+          </w:p>
+        </w:tc>
+        <w:tc>
+          <w:tcPr>
+            <w:tcW w:w="6004" w:type="dxa"/>
           </w:tcPr>
           <w:p>
             <w:pPr>
@@ -2679,14 +2581,7 @@
                 <w:rFonts w:ascii="標楷體" w:eastAsia="標楷體" w:hAnsi="標楷體" w:hint="eastAsia"/>
                 <w:szCs w:val="24"/>
               </w:rPr>
-              <w:t>將地圖的資訊</w:t>
-            </w:r>
-            <w:r>
-              <w:rPr>
-                <w:rFonts w:ascii="標楷體" w:eastAsia="標楷體" w:hAnsi="標楷體" w:hint="eastAsia"/>
-                <w:szCs w:val="24"/>
-              </w:rPr>
-              <w:t>以t</w:t>
+              <w:t>將地圖的資訊以t</w:t>
             </w:r>
             <w:r>
               <w:rPr>
@@ -2783,7 +2678,7 @@
       <w:tr>
         <w:tc>
           <w:tcPr>
-            <w:tcW w:w="959" w:type="dxa"/>
+            <w:tcW w:w="534" w:type="dxa"/>
           </w:tcPr>
           <w:p>
             <w:pPr>
@@ -2803,7 +2698,7 @@
         </w:tc>
         <w:tc>
           <w:tcPr>
-            <w:tcW w:w="1559" w:type="dxa"/>
+            <w:tcW w:w="992" w:type="dxa"/>
           </w:tcPr>
           <w:p>
             <w:pPr>
@@ -2823,7 +2718,27 @@
         </w:tc>
         <w:tc>
           <w:tcPr>
-            <w:tcW w:w="5844" w:type="dxa"/>
+            <w:tcW w:w="992" w:type="dxa"/>
+          </w:tcPr>
+          <w:p>
+            <w:pPr>
+              <w:rPr>
+                <w:rFonts w:ascii="標楷體" w:eastAsia="標楷體" w:hAnsi="標楷體" w:hint="eastAsia"/>
+                <w:szCs w:val="24"/>
+              </w:rPr>
+            </w:pPr>
+            <w:r>
+              <w:rPr>
+                <w:rFonts w:ascii="標楷體" w:eastAsia="標楷體" w:hAnsi="標楷體" w:hint="eastAsia"/>
+                <w:szCs w:val="24"/>
+              </w:rPr>
+              <w:t>4</w:t>
+            </w:r>
+          </w:p>
+        </w:tc>
+        <w:tc>
+          <w:tcPr>
+            <w:tcW w:w="6004" w:type="dxa"/>
           </w:tcPr>
           <w:p>
             <w:pPr>
@@ -2882,14 +2797,7 @@
                 <w:rFonts w:ascii="標楷體" w:eastAsia="標楷體" w:hAnsi="標楷體" w:hint="eastAsia"/>
                 <w:szCs w:val="24"/>
               </w:rPr>
-              <w:t>地圖編輯器中</w:t>
-            </w:r>
-            <w:r>
-              <w:rPr>
-                <w:rFonts w:ascii="標楷體" w:eastAsia="標楷體" w:hAnsi="標楷體" w:hint="eastAsia"/>
-                <w:szCs w:val="24"/>
-              </w:rPr>
-              <w:t>而使用d</w:t>
+              <w:t>地圖編輯器中而使用d</w:t>
             </w:r>
             <w:r>
               <w:rPr>
@@ -2904,6 +2812,38 @@
                 <w:szCs w:val="24"/>
               </w:rPr>
               <w:t>鍵刪除選取的物件</w:t>
+            </w:r>
+          </w:p>
+          <w:p>
+            <w:pPr>
+              <w:rPr>
+                <w:rFonts w:ascii="標楷體" w:eastAsia="標楷體" w:hAnsi="標楷體" w:hint="eastAsia"/>
+                <w:szCs w:val="24"/>
+              </w:rPr>
+            </w:pPr>
+            <w:r>
+              <w:rPr>
+                <w:rFonts w:ascii="標楷體" w:eastAsia="標楷體" w:hAnsi="標楷體" w:hint="eastAsia"/>
+                <w:color w:val="FF0000"/>
+                <w:szCs w:val="24"/>
+              </w:rPr>
+              <w:t>地圖素材整理</w:t>
+            </w:r>
+            <w:r>
+              <w:rPr>
+                <w:rFonts w:ascii="標楷體" w:eastAsia="標楷體" w:hAnsi="標楷體" w:hint="eastAsia"/>
+                <w:color w:val="FF0000"/>
+                <w:szCs w:val="24"/>
+              </w:rPr>
+              <w:t>、</w:t>
+            </w:r>
+            <w:r>
+              <w:rPr>
+                <w:rFonts w:ascii="標楷體" w:eastAsia="標楷體" w:hAnsi="標楷體" w:hint="eastAsia"/>
+                <w:color w:val="FF0000"/>
+                <w:szCs w:val="24"/>
+              </w:rPr>
+              <w:t>更新</w:t>
             </w:r>
           </w:p>
         </w:tc>
@@ -2911,7 +2851,7 @@
       <w:tr>
         <w:tc>
           <w:tcPr>
-            <w:tcW w:w="959" w:type="dxa"/>
+            <w:tcW w:w="534" w:type="dxa"/>
           </w:tcPr>
           <w:p>
             <w:pPr>
@@ -2931,7 +2871,7 @@
         </w:tc>
         <w:tc>
           <w:tcPr>
-            <w:tcW w:w="1559" w:type="dxa"/>
+            <w:tcW w:w="992" w:type="dxa"/>
           </w:tcPr>
           <w:p>
             <w:pPr>
@@ -2951,28 +2891,41 @@
         </w:tc>
         <w:tc>
           <w:tcPr>
-            <w:tcW w:w="5844" w:type="dxa"/>
-          </w:tcPr>
-          <w:p>
-            <w:pPr>
-              <w:rPr>
-                <w:rFonts w:ascii="標楷體" w:eastAsia="標楷體" w:hAnsi="標楷體"/>
-                <w:szCs w:val="24"/>
-              </w:rPr>
-            </w:pPr>
-            <w:r>
-              <w:rPr>
-                <w:rFonts w:ascii="標楷體" w:eastAsia="標楷體" w:hAnsi="標楷體" w:hint="eastAsia"/>
-                <w:szCs w:val="24"/>
-              </w:rPr>
-              <w:t>在地圖編輯器新增/編輯完地圖時可以</w:t>
-            </w:r>
-            <w:r>
-              <w:rPr>
-                <w:rFonts w:ascii="標楷體" w:eastAsia="標楷體" w:hAnsi="標楷體" w:hint="eastAsia"/>
-                <w:szCs w:val="24"/>
-              </w:rPr>
-              <w:t>直接在遊戲中重新載入，不用重啟程式</w:t>
+            <w:tcW w:w="992" w:type="dxa"/>
+          </w:tcPr>
+          <w:p>
+            <w:pPr>
+              <w:rPr>
+                <w:rFonts w:ascii="標楷體" w:eastAsia="標楷體" w:hAnsi="標楷體" w:hint="eastAsia"/>
+                <w:szCs w:val="24"/>
+              </w:rPr>
+            </w:pPr>
+            <w:r>
+              <w:rPr>
+                <w:rFonts w:ascii="標楷體" w:eastAsia="標楷體" w:hAnsi="標楷體" w:hint="eastAsia"/>
+                <w:szCs w:val="24"/>
+              </w:rPr>
+              <w:t>3</w:t>
+            </w:r>
+          </w:p>
+        </w:tc>
+        <w:tc>
+          <w:tcPr>
+            <w:tcW w:w="6004" w:type="dxa"/>
+          </w:tcPr>
+          <w:p>
+            <w:pPr>
+              <w:rPr>
+                <w:rFonts w:ascii="標楷體" w:eastAsia="標楷體" w:hAnsi="標楷體"/>
+                <w:szCs w:val="24"/>
+              </w:rPr>
+            </w:pPr>
+            <w:r>
+              <w:rPr>
+                <w:rFonts w:ascii="標楷體" w:eastAsia="標楷體" w:hAnsi="標楷體" w:hint="eastAsia"/>
+                <w:szCs w:val="24"/>
+              </w:rPr>
+              <w:t>在地圖編輯器新增/編輯完地圖時可以直接在遊戲中重新載入，不用重啟程式</w:t>
             </w:r>
           </w:p>
           <w:p>
@@ -3032,21 +2985,7 @@
                 <w:rFonts w:ascii="標楷體" w:eastAsia="標楷體" w:hAnsi="標楷體" w:hint="eastAsia"/>
                 <w:szCs w:val="24"/>
               </w:rPr>
-              <w:t>修正</w:t>
-            </w:r>
-            <w:r>
-              <w:rPr>
-                <w:rFonts w:ascii="標楷體" w:eastAsia="標楷體" w:hAnsi="標楷體" w:hint="eastAsia"/>
-                <w:szCs w:val="24"/>
-              </w:rPr>
-              <w:t>角色</w:t>
-            </w:r>
-            <w:r>
-              <w:rPr>
-                <w:rFonts w:ascii="標楷體" w:eastAsia="標楷體" w:hAnsi="標楷體" w:hint="eastAsia"/>
-                <w:szCs w:val="24"/>
-              </w:rPr>
-              <w:t>的碰撞範圍</w:t>
+              <w:t>修正角色的碰撞範圍</w:t>
             </w:r>
           </w:p>
           <w:p>
@@ -3076,28 +3015,7 @@
                 <w:rFonts w:ascii="標楷體" w:eastAsia="標楷體" w:hAnsi="標楷體" w:hint="eastAsia"/>
                 <w:szCs w:val="24"/>
               </w:rPr>
-              <w:t>對話</w:t>
-            </w:r>
-            <w:r>
-              <w:rPr>
-                <w:rFonts w:ascii="標楷體" w:eastAsia="標楷體" w:hAnsi="標楷體" w:hint="eastAsia"/>
-                <w:szCs w:val="24"/>
-              </w:rPr>
-              <w:t>文字</w:t>
-            </w:r>
-            <w:r>
-              <w:rPr>
-                <w:rFonts w:ascii="標楷體" w:eastAsia="標楷體" w:hAnsi="標楷體" w:hint="eastAsia"/>
-                <w:szCs w:val="24"/>
-              </w:rPr>
-              <w:t>可以</w:t>
-            </w:r>
-            <w:r>
-              <w:rPr>
-                <w:rFonts w:ascii="標楷體" w:eastAsia="標楷體" w:hAnsi="標楷體" w:hint="eastAsia"/>
-                <w:szCs w:val="24"/>
-              </w:rPr>
-              <w:t>變色</w:t>
+              <w:t>對話文字可以變色</w:t>
             </w:r>
           </w:p>
           <w:p>
@@ -3121,7 +3039,7 @@
       <w:tr>
         <w:tc>
           <w:tcPr>
-            <w:tcW w:w="959" w:type="dxa"/>
+            <w:tcW w:w="534" w:type="dxa"/>
           </w:tcPr>
           <w:p>
             <w:pPr>
@@ -3141,7 +3059,7 @@
         </w:tc>
         <w:tc>
           <w:tcPr>
-            <w:tcW w:w="1559" w:type="dxa"/>
+            <w:tcW w:w="992" w:type="dxa"/>
           </w:tcPr>
           <w:p>
             <w:pPr>
@@ -3161,7 +3079,27 @@
         </w:tc>
         <w:tc>
           <w:tcPr>
-            <w:tcW w:w="5844" w:type="dxa"/>
+            <w:tcW w:w="992" w:type="dxa"/>
+          </w:tcPr>
+          <w:p>
+            <w:pPr>
+              <w:rPr>
+                <w:rFonts w:ascii="標楷體" w:eastAsia="標楷體" w:hAnsi="標楷體" w:hint="eastAsia"/>
+                <w:szCs w:val="24"/>
+              </w:rPr>
+            </w:pPr>
+            <w:r>
+              <w:rPr>
+                <w:rFonts w:ascii="標楷體" w:eastAsia="標楷體" w:hAnsi="標楷體" w:hint="eastAsia"/>
+                <w:szCs w:val="24"/>
+              </w:rPr>
+              <w:t>20</w:t>
+            </w:r>
+          </w:p>
+        </w:tc>
+        <w:tc>
+          <w:tcPr>
+            <w:tcW w:w="6004" w:type="dxa"/>
           </w:tcPr>
           <w:p>
             <w:pPr>
@@ -3235,21 +3173,7 @@
                 <w:rFonts w:ascii="標楷體" w:eastAsia="標楷體" w:hAnsi="標楷體" w:hint="eastAsia"/>
                 <w:szCs w:val="24"/>
               </w:rPr>
-              <w:t>新增</w:t>
-            </w:r>
-            <w:r>
-              <w:rPr>
-                <w:rFonts w:ascii="標楷體" w:eastAsia="標楷體" w:hAnsi="標楷體" w:hint="eastAsia"/>
-                <w:szCs w:val="24"/>
-              </w:rPr>
-              <w:t>6</w:t>
-            </w:r>
-            <w:r>
-              <w:rPr>
-                <w:rFonts w:ascii="標楷體" w:eastAsia="標楷體" w:hAnsi="標楷體" w:hint="eastAsia"/>
-                <w:szCs w:val="24"/>
-              </w:rPr>
-              <w:t>個Npc</w:t>
+              <w:t>新增6個Npc</w:t>
             </w:r>
           </w:p>
           <w:p>
@@ -3294,6 +3218,7 @@
                 <w:rFonts w:ascii="標楷體" w:eastAsia="標楷體" w:hAnsi="標楷體" w:hint="eastAsia"/>
                 <w:szCs w:val="24"/>
               </w:rPr>
+              <w:lastRenderedPageBreak/>
               <w:t>小怪物可以與障礙物進行碰撞</w:t>
             </w:r>
           </w:p>
@@ -3326,7 +3251,63 @@
                 <w:color w:val="FF0000"/>
                 <w:szCs w:val="24"/>
               </w:rPr>
-              <w:t>增加UIManager，控制人物以及Boss的血條及頭像</w:t>
+              <w:t>增加UIManager，控制人物以及Boss的血條</w:t>
+            </w:r>
+            <w:r>
+              <w:rPr>
+                <w:rFonts w:ascii="標楷體" w:eastAsia="標楷體" w:hAnsi="標楷體" w:hint="eastAsia"/>
+                <w:color w:val="FF0000"/>
+                <w:szCs w:val="24"/>
+              </w:rPr>
+              <w:t>，以</w:t>
+            </w:r>
+            <w:r>
+              <w:rPr>
+                <w:rFonts w:ascii="標楷體" w:eastAsia="標楷體" w:hAnsi="標楷體" w:hint="eastAsia"/>
+                <w:color w:val="FF0000"/>
+                <w:szCs w:val="24"/>
+              </w:rPr>
+              <w:t>及</w:t>
+            </w:r>
+            <w:r>
+              <w:rPr>
+                <w:rFonts w:ascii="標楷體" w:eastAsia="標楷體" w:hAnsi="標楷體" w:hint="eastAsia"/>
+                <w:color w:val="FF0000"/>
+                <w:szCs w:val="24"/>
+              </w:rPr>
+              <w:t>B</w:t>
+            </w:r>
+            <w:r>
+              <w:rPr>
+                <w:rFonts w:ascii="標楷體" w:eastAsia="標楷體" w:hAnsi="標楷體"/>
+                <w:color w:val="FF0000"/>
+                <w:szCs w:val="24"/>
+              </w:rPr>
+              <w:t>oss</w:t>
+            </w:r>
+            <w:r>
+              <w:rPr>
+                <w:rFonts w:ascii="標楷體" w:eastAsia="標楷體" w:hAnsi="標楷體" w:hint="eastAsia"/>
+                <w:color w:val="FF0000"/>
+                <w:szCs w:val="24"/>
+              </w:rPr>
+              <w:t>對應之</w:t>
+            </w:r>
+            <w:r>
+              <w:rPr>
+                <w:rFonts w:ascii="標楷體" w:eastAsia="標楷體" w:hAnsi="標楷體" w:hint="eastAsia"/>
+                <w:color w:val="FF0000"/>
+                <w:szCs w:val="24"/>
+              </w:rPr>
+              <w:t>頭像</w:t>
+            </w:r>
+            <w:r>
+              <w:rPr>
+                <w:rFonts w:ascii="標楷體" w:eastAsia="標楷體" w:hAnsi="標楷體" w:hint="eastAsia"/>
+                <w:color w:val="FF0000"/>
+                <w:szCs w:val="24"/>
+              </w:rPr>
+              <w:t>，時間、分數的控制也在內部做更新</w:t>
             </w:r>
           </w:p>
           <w:p>
@@ -3351,27 +3332,28 @@
       <w:tr>
         <w:tc>
           <w:tcPr>
-            <w:tcW w:w="959" w:type="dxa"/>
-          </w:tcPr>
-          <w:p>
-            <w:pPr>
-              <w:rPr>
-                <w:rFonts w:ascii="標楷體" w:eastAsia="標楷體" w:hAnsi="標楷體"/>
-                <w:szCs w:val="24"/>
-              </w:rPr>
-            </w:pPr>
-            <w:r>
-              <w:rPr>
-                <w:rFonts w:ascii="標楷體" w:eastAsia="標楷體" w:hAnsi="標楷體" w:hint="eastAsia"/>
-                <w:szCs w:val="24"/>
-              </w:rPr>
+            <w:tcW w:w="534" w:type="dxa"/>
+          </w:tcPr>
+          <w:p>
+            <w:pPr>
+              <w:rPr>
+                <w:rFonts w:ascii="標楷體" w:eastAsia="標楷體" w:hAnsi="標楷體"/>
+                <w:szCs w:val="24"/>
+              </w:rPr>
+            </w:pPr>
+            <w:r>
+              <w:rPr>
+                <w:rFonts w:ascii="標楷體" w:eastAsia="標楷體" w:hAnsi="標楷體" w:hint="eastAsia"/>
+                <w:szCs w:val="24"/>
+              </w:rPr>
+              <w:lastRenderedPageBreak/>
               <w:t>17</w:t>
             </w:r>
           </w:p>
         </w:tc>
         <w:tc>
           <w:tcPr>
-            <w:tcW w:w="1559" w:type="dxa"/>
+            <w:tcW w:w="992" w:type="dxa"/>
           </w:tcPr>
           <w:p>
             <w:pPr>
@@ -3391,7 +3373,27 @@
         </w:tc>
         <w:tc>
           <w:tcPr>
-            <w:tcW w:w="5844" w:type="dxa"/>
+            <w:tcW w:w="992" w:type="dxa"/>
+          </w:tcPr>
+          <w:p>
+            <w:pPr>
+              <w:rPr>
+                <w:rFonts w:ascii="標楷體" w:eastAsia="標楷體" w:hAnsi="標楷體" w:hint="eastAsia"/>
+                <w:szCs w:val="24"/>
+              </w:rPr>
+            </w:pPr>
+            <w:r>
+              <w:rPr>
+                <w:rFonts w:ascii="標楷體" w:eastAsia="標楷體" w:hAnsi="標楷體" w:hint="eastAsia"/>
+                <w:szCs w:val="24"/>
+              </w:rPr>
+              <w:t>16</w:t>
+            </w:r>
+          </w:p>
+        </w:tc>
+        <w:tc>
+          <w:tcPr>
+            <w:tcW w:w="6004" w:type="dxa"/>
           </w:tcPr>
           <w:p>
             <w:pPr>
@@ -3420,15 +3422,7 @@
                 <w:rFonts w:ascii="標楷體" w:eastAsia="標楷體" w:hAnsi="標楷體" w:hint="eastAsia"/>
                 <w:szCs w:val="24"/>
               </w:rPr>
-              <w:t>發財種子會朝向角色移動，當碰到發財種子時，角色</w:t>
-            </w:r>
-            <w:r>
-              <w:rPr>
-                <w:rFonts w:ascii="標楷體" w:eastAsia="標楷體" w:hAnsi="標楷體" w:hint="eastAsia"/>
-                <w:szCs w:val="24"/>
-              </w:rPr>
-              <w:lastRenderedPageBreak/>
-              <w:t>的魔力會逐漸下降，當沒有魔力時，角色會逐漸扣血</w:t>
+              <w:t>發財種子會朝向角色移動，當碰到發財種子時，角色的魔力會逐漸下降，當沒有魔力時，角色會逐漸扣血</w:t>
             </w:r>
           </w:p>
           <w:p>
@@ -3473,21 +3467,7 @@
                 <w:rFonts w:ascii="標楷體" w:eastAsia="標楷體" w:hAnsi="標楷體" w:hint="eastAsia"/>
                 <w:szCs w:val="24"/>
               </w:rPr>
-              <w:t>角色打贏發財種子的時候，會開啟</w:t>
-            </w:r>
-            <w:r>
-              <w:rPr>
-                <w:rFonts w:ascii="標楷體" w:eastAsia="標楷體" w:hAnsi="標楷體" w:hint="eastAsia"/>
-                <w:szCs w:val="24"/>
-              </w:rPr>
-              <w:t>1張</w:t>
-            </w:r>
-            <w:r>
-              <w:rPr>
-                <w:rFonts w:ascii="標楷體" w:eastAsia="標楷體" w:hAnsi="標楷體" w:hint="eastAsia"/>
-                <w:szCs w:val="24"/>
-              </w:rPr>
-              <w:t>新地圖</w:t>
+              <w:t>角色打贏發財種子的時候，會開啟1張新地圖</w:t>
             </w:r>
           </w:p>
           <w:p>
@@ -3517,14 +3497,7 @@
                 <w:rFonts w:ascii="標楷體" w:eastAsia="標楷體" w:hAnsi="標楷體" w:hint="eastAsia"/>
                 <w:szCs w:val="24"/>
               </w:rPr>
-              <w:t>新增</w:t>
-            </w:r>
-            <w:r>
-              <w:rPr>
-                <w:rFonts w:ascii="標楷體" w:eastAsia="標楷體" w:hAnsi="標楷體" w:hint="eastAsia"/>
-                <w:szCs w:val="24"/>
-              </w:rPr>
-              <w:t>可換頁視窗，用於操作說明</w:t>
+              <w:t>新增可換頁視窗，用於操作說明</w:t>
             </w:r>
           </w:p>
           <w:p>
@@ -3558,15 +3531,7 @@
                 <w:color w:val="FF0000"/>
                 <w:szCs w:val="24"/>
               </w:rPr>
-              <w:t>遊戲中新增</w:t>
-            </w:r>
-            <w:r>
-              <w:rPr>
-                <w:rFonts w:ascii="標楷體" w:eastAsia="標楷體" w:hAnsi="標楷體" w:hint="eastAsia"/>
-                <w:color w:val="FF0000"/>
-                <w:szCs w:val="24"/>
-              </w:rPr>
-              <w:t>暫停視窗，玩家在暫停視窗中可以選擇繼續玩、重新開始、回到畫面、結束，四種選項</w:t>
+              <w:t>遊戲中新增暫停視窗，玩家在暫停視窗中可以選擇繼續玩、重新開始、回到畫面、結束，四種選項</w:t>
             </w:r>
           </w:p>
           <w:p>
@@ -3590,62 +3555,72 @@
       <w:tr>
         <w:tc>
           <w:tcPr>
-            <w:tcW w:w="959" w:type="dxa"/>
-          </w:tcPr>
-          <w:p>
-            <w:pPr>
-              <w:rPr>
-                <w:rFonts w:ascii="標楷體" w:eastAsia="標楷體" w:hAnsi="標楷體" w:hint="eastAsia"/>
-                <w:szCs w:val="24"/>
-              </w:rPr>
-            </w:pPr>
-            <w:r>
-              <w:rPr>
-                <w:rFonts w:ascii="標楷體" w:eastAsia="標楷體" w:hAnsi="標楷體" w:hint="eastAsia"/>
-                <w:szCs w:val="24"/>
-              </w:rPr>
-              <w:lastRenderedPageBreak/>
+            <w:tcW w:w="534" w:type="dxa"/>
+          </w:tcPr>
+          <w:p>
+            <w:pPr>
+              <w:rPr>
+                <w:rFonts w:ascii="標楷體" w:eastAsia="標楷體" w:hAnsi="標楷體"/>
+                <w:szCs w:val="24"/>
+              </w:rPr>
+            </w:pPr>
+            <w:r>
+              <w:rPr>
+                <w:rFonts w:ascii="標楷體" w:eastAsia="標楷體" w:hAnsi="標楷體" w:hint="eastAsia"/>
+                <w:szCs w:val="24"/>
+              </w:rPr>
               <w:t>合計</w:t>
             </w:r>
           </w:p>
         </w:tc>
         <w:tc>
           <w:tcPr>
-            <w:tcW w:w="1559" w:type="dxa"/>
-          </w:tcPr>
-          <w:p>
-            <w:pPr>
-              <w:rPr>
-                <w:rFonts w:ascii="標楷體" w:eastAsia="標楷體" w:hAnsi="標楷體" w:hint="eastAsia"/>
-                <w:szCs w:val="24"/>
-              </w:rPr>
-            </w:pPr>
-            <w:r>
-              <w:rPr>
-                <w:rFonts w:ascii="標楷體" w:eastAsia="標楷體" w:hAnsi="標楷體" w:hint="eastAsia"/>
-                <w:szCs w:val="24"/>
-              </w:rPr>
-              <w:t>1</w:t>
-            </w:r>
-            <w:r>
-              <w:rPr>
-                <w:rFonts w:ascii="標楷體" w:eastAsia="標楷體" w:hAnsi="標楷體" w:hint="eastAsia"/>
-                <w:szCs w:val="24"/>
-              </w:rPr>
-              <w:t>72</w:t>
-            </w:r>
-            <w:bookmarkStart w:id="0" w:name="_GoBack"/>
-            <w:bookmarkEnd w:id="0"/>
-          </w:p>
-        </w:tc>
-        <w:tc>
-          <w:tcPr>
-            <w:tcW w:w="5844" w:type="dxa"/>
-          </w:tcPr>
-          <w:p>
-            <w:pPr>
-              <w:rPr>
-                <w:rFonts w:ascii="標楷體" w:eastAsia="標楷體" w:hAnsi="標楷體" w:hint="eastAsia"/>
+            <w:tcW w:w="992" w:type="dxa"/>
+          </w:tcPr>
+          <w:p>
+            <w:pPr>
+              <w:rPr>
+                <w:rFonts w:ascii="標楷體" w:eastAsia="標楷體" w:hAnsi="標楷體"/>
+                <w:szCs w:val="24"/>
+              </w:rPr>
+            </w:pPr>
+            <w:r>
+              <w:rPr>
+                <w:rFonts w:ascii="標楷體" w:eastAsia="標楷體" w:hAnsi="標楷體" w:hint="eastAsia"/>
+                <w:szCs w:val="24"/>
+              </w:rPr>
+              <w:t>172</w:t>
+            </w:r>
+          </w:p>
+        </w:tc>
+        <w:tc>
+          <w:tcPr>
+            <w:tcW w:w="992" w:type="dxa"/>
+          </w:tcPr>
+          <w:p>
+            <w:pPr>
+              <w:rPr>
+                <w:rFonts w:ascii="標楷體" w:eastAsia="標楷體" w:hAnsi="標楷體"/>
+                <w:szCs w:val="24"/>
+              </w:rPr>
+            </w:pPr>
+            <w:r>
+              <w:rPr>
+                <w:rFonts w:ascii="標楷體" w:eastAsia="標楷體" w:hAnsi="標楷體" w:hint="eastAsia"/>
+                <w:szCs w:val="24"/>
+              </w:rPr>
+              <w:t>120</w:t>
+            </w:r>
+          </w:p>
+        </w:tc>
+        <w:tc>
+          <w:tcPr>
+            <w:tcW w:w="6004" w:type="dxa"/>
+          </w:tcPr>
+          <w:p>
+            <w:pPr>
+              <w:rPr>
+                <w:rFonts w:ascii="標楷體" w:eastAsia="標楷體" w:hAnsi="標楷體"/>
                 <w:szCs w:val="24"/>
               </w:rPr>
             </w:pPr>

</xml_diff>